<commit_message>
Update the TransDetails Query file
</commit_message>
<xml_diff>
--- a/Creating Tables Laboratory Quiz.docx
+++ b/Creating Tables Laboratory Quiz.docx
@@ -68,11 +68,17 @@
     </w:p>
     <w:tbl>
       <w:tblPr>
-        <w:tblStyle w:val="TableGrid"/>
         <w:tblW w:w="8856" w:type="dxa"/>
         <w:jc w:val="left"/>
         <w:tblInd w:w="720" w:type="dxa"/>
-        <w:tblBorders/>
+        <w:tblBorders>
+          <w:top w:val="single" w:sz="4" w:space="0" w:color="00000A"/>
+          <w:left w:val="single" w:sz="4" w:space="0" w:color="00000A"/>
+          <w:bottom w:val="single" w:sz="4" w:space="0" w:color="00000A"/>
+          <w:right w:val="single" w:sz="4" w:space="0" w:color="00000A"/>
+          <w:insideH w:val="single" w:sz="4" w:space="0" w:color="00000A"/>
+          <w:insideV w:val="single" w:sz="4" w:space="0" w:color="00000A"/>
+        </w:tblBorders>
         <w:tblCellMar>
           <w:top w:w="0" w:type="dxa"/>
           <w:left w:w="108" w:type="dxa"/>
@@ -90,7 +96,14 @@
         <w:tc>
           <w:tcPr>
             <w:tcW w:w="1548" w:type="dxa"/>
-            <w:tcBorders/>
+            <w:tcBorders>
+              <w:top w:val="single" w:sz="4" w:space="0" w:color="00000A"/>
+              <w:left w:val="single" w:sz="4" w:space="0" w:color="00000A"/>
+              <w:bottom w:val="single" w:sz="4" w:space="0" w:color="00000A"/>
+              <w:right w:val="single" w:sz="4" w:space="0" w:color="00000A"/>
+              <w:insideH w:val="single" w:sz="4" w:space="0" w:color="00000A"/>
+              <w:insideV w:val="single" w:sz="4" w:space="0" w:color="00000A"/>
+            </w:tcBorders>
             <w:shd w:fill="auto" w:val="clear"/>
             <w:tcMar>
               <w:left w:w="108" w:type="dxa"/>
@@ -112,7 +125,14 @@
         <w:tc>
           <w:tcPr>
             <w:tcW w:w="1709" w:type="dxa"/>
-            <w:tcBorders/>
+            <w:tcBorders>
+              <w:top w:val="single" w:sz="4" w:space="0" w:color="00000A"/>
+              <w:left w:val="single" w:sz="4" w:space="0" w:color="00000A"/>
+              <w:bottom w:val="single" w:sz="4" w:space="0" w:color="00000A"/>
+              <w:right w:val="single" w:sz="4" w:space="0" w:color="00000A"/>
+              <w:insideH w:val="single" w:sz="4" w:space="0" w:color="00000A"/>
+              <w:insideV w:val="single" w:sz="4" w:space="0" w:color="00000A"/>
+            </w:tcBorders>
             <w:shd w:fill="auto" w:val="clear"/>
             <w:tcMar>
               <w:left w:w="108" w:type="dxa"/>
@@ -134,7 +154,14 @@
         <w:tc>
           <w:tcPr>
             <w:tcW w:w="5599" w:type="dxa"/>
-            <w:tcBorders/>
+            <w:tcBorders>
+              <w:top w:val="single" w:sz="4" w:space="0" w:color="00000A"/>
+              <w:left w:val="single" w:sz="4" w:space="0" w:color="00000A"/>
+              <w:bottom w:val="single" w:sz="4" w:space="0" w:color="00000A"/>
+              <w:right w:val="single" w:sz="4" w:space="0" w:color="00000A"/>
+              <w:insideH w:val="single" w:sz="4" w:space="0" w:color="00000A"/>
+              <w:insideV w:val="single" w:sz="4" w:space="0" w:color="00000A"/>
+            </w:tcBorders>
             <w:shd w:fill="auto" w:val="clear"/>
             <w:tcMar>
               <w:left w:w="108" w:type="dxa"/>
@@ -159,7 +186,14 @@
         <w:tc>
           <w:tcPr>
             <w:tcW w:w="1548" w:type="dxa"/>
-            <w:tcBorders/>
+            <w:tcBorders>
+              <w:top w:val="single" w:sz="4" w:space="0" w:color="00000A"/>
+              <w:left w:val="single" w:sz="4" w:space="0" w:color="00000A"/>
+              <w:bottom w:val="single" w:sz="4" w:space="0" w:color="00000A"/>
+              <w:right w:val="single" w:sz="4" w:space="0" w:color="00000A"/>
+              <w:insideH w:val="single" w:sz="4" w:space="0" w:color="00000A"/>
+              <w:insideV w:val="single" w:sz="4" w:space="0" w:color="00000A"/>
+            </w:tcBorders>
             <w:shd w:fill="auto" w:val="clear"/>
             <w:tcMar>
               <w:left w:w="108" w:type="dxa"/>
@@ -181,7 +215,14 @@
         <w:tc>
           <w:tcPr>
             <w:tcW w:w="1709" w:type="dxa"/>
-            <w:tcBorders/>
+            <w:tcBorders>
+              <w:top w:val="single" w:sz="4" w:space="0" w:color="00000A"/>
+              <w:left w:val="single" w:sz="4" w:space="0" w:color="00000A"/>
+              <w:bottom w:val="single" w:sz="4" w:space="0" w:color="00000A"/>
+              <w:right w:val="single" w:sz="4" w:space="0" w:color="00000A"/>
+              <w:insideH w:val="single" w:sz="4" w:space="0" w:color="00000A"/>
+              <w:insideV w:val="single" w:sz="4" w:space="0" w:color="00000A"/>
+            </w:tcBorders>
             <w:shd w:fill="auto" w:val="clear"/>
             <w:tcMar>
               <w:left w:w="108" w:type="dxa"/>
@@ -203,7 +244,14 @@
         <w:tc>
           <w:tcPr>
             <w:tcW w:w="5599" w:type="dxa"/>
-            <w:tcBorders/>
+            <w:tcBorders>
+              <w:top w:val="single" w:sz="4" w:space="0" w:color="00000A"/>
+              <w:left w:val="single" w:sz="4" w:space="0" w:color="00000A"/>
+              <w:bottom w:val="single" w:sz="4" w:space="0" w:color="00000A"/>
+              <w:right w:val="single" w:sz="4" w:space="0" w:color="00000A"/>
+              <w:insideH w:val="single" w:sz="4" w:space="0" w:color="00000A"/>
+              <w:insideV w:val="single" w:sz="4" w:space="0" w:color="00000A"/>
+            </w:tcBorders>
             <w:shd w:fill="auto" w:val="clear"/>
             <w:tcMar>
               <w:left w:w="108" w:type="dxa"/>
@@ -228,7 +276,14 @@
         <w:tc>
           <w:tcPr>
             <w:tcW w:w="1548" w:type="dxa"/>
-            <w:tcBorders/>
+            <w:tcBorders>
+              <w:top w:val="single" w:sz="4" w:space="0" w:color="00000A"/>
+              <w:left w:val="single" w:sz="4" w:space="0" w:color="00000A"/>
+              <w:bottom w:val="single" w:sz="4" w:space="0" w:color="00000A"/>
+              <w:right w:val="single" w:sz="4" w:space="0" w:color="00000A"/>
+              <w:insideH w:val="single" w:sz="4" w:space="0" w:color="00000A"/>
+              <w:insideV w:val="single" w:sz="4" w:space="0" w:color="00000A"/>
+            </w:tcBorders>
             <w:shd w:fill="auto" w:val="clear"/>
             <w:tcMar>
               <w:left w:w="108" w:type="dxa"/>
@@ -250,7 +305,14 @@
         <w:tc>
           <w:tcPr>
             <w:tcW w:w="1709" w:type="dxa"/>
-            <w:tcBorders/>
+            <w:tcBorders>
+              <w:top w:val="single" w:sz="4" w:space="0" w:color="00000A"/>
+              <w:left w:val="single" w:sz="4" w:space="0" w:color="00000A"/>
+              <w:bottom w:val="single" w:sz="4" w:space="0" w:color="00000A"/>
+              <w:right w:val="single" w:sz="4" w:space="0" w:color="00000A"/>
+              <w:insideH w:val="single" w:sz="4" w:space="0" w:color="00000A"/>
+              <w:insideV w:val="single" w:sz="4" w:space="0" w:color="00000A"/>
+            </w:tcBorders>
             <w:shd w:fill="auto" w:val="clear"/>
             <w:tcMar>
               <w:left w:w="108" w:type="dxa"/>
@@ -272,7 +334,14 @@
         <w:tc>
           <w:tcPr>
             <w:tcW w:w="5599" w:type="dxa"/>
-            <w:tcBorders/>
+            <w:tcBorders>
+              <w:top w:val="single" w:sz="4" w:space="0" w:color="00000A"/>
+              <w:left w:val="single" w:sz="4" w:space="0" w:color="00000A"/>
+              <w:bottom w:val="single" w:sz="4" w:space="0" w:color="00000A"/>
+              <w:right w:val="single" w:sz="4" w:space="0" w:color="00000A"/>
+              <w:insideH w:val="single" w:sz="4" w:space="0" w:color="00000A"/>
+              <w:insideV w:val="single" w:sz="4" w:space="0" w:color="00000A"/>
+            </w:tcBorders>
             <w:shd w:fill="auto" w:val="clear"/>
             <w:tcMar>
               <w:left w:w="108" w:type="dxa"/>
@@ -296,7 +365,14 @@
         <w:tc>
           <w:tcPr>
             <w:tcW w:w="1548" w:type="dxa"/>
-            <w:tcBorders/>
+            <w:tcBorders>
+              <w:top w:val="single" w:sz="4" w:space="0" w:color="00000A"/>
+              <w:left w:val="single" w:sz="4" w:space="0" w:color="00000A"/>
+              <w:bottom w:val="single" w:sz="4" w:space="0" w:color="00000A"/>
+              <w:right w:val="single" w:sz="4" w:space="0" w:color="00000A"/>
+              <w:insideH w:val="single" w:sz="4" w:space="0" w:color="00000A"/>
+              <w:insideV w:val="single" w:sz="4" w:space="0" w:color="00000A"/>
+            </w:tcBorders>
             <w:shd w:fill="auto" w:val="clear"/>
             <w:tcMar>
               <w:left w:w="108" w:type="dxa"/>
@@ -318,7 +394,14 @@
         <w:tc>
           <w:tcPr>
             <w:tcW w:w="1709" w:type="dxa"/>
-            <w:tcBorders/>
+            <w:tcBorders>
+              <w:top w:val="single" w:sz="4" w:space="0" w:color="00000A"/>
+              <w:left w:val="single" w:sz="4" w:space="0" w:color="00000A"/>
+              <w:bottom w:val="single" w:sz="4" w:space="0" w:color="00000A"/>
+              <w:right w:val="single" w:sz="4" w:space="0" w:color="00000A"/>
+              <w:insideH w:val="single" w:sz="4" w:space="0" w:color="00000A"/>
+              <w:insideV w:val="single" w:sz="4" w:space="0" w:color="00000A"/>
+            </w:tcBorders>
             <w:shd w:fill="auto" w:val="clear"/>
             <w:tcMar>
               <w:left w:w="108" w:type="dxa"/>
@@ -340,7 +423,14 @@
         <w:tc>
           <w:tcPr>
             <w:tcW w:w="5599" w:type="dxa"/>
-            <w:tcBorders/>
+            <w:tcBorders>
+              <w:top w:val="single" w:sz="4" w:space="0" w:color="00000A"/>
+              <w:left w:val="single" w:sz="4" w:space="0" w:color="00000A"/>
+              <w:bottom w:val="single" w:sz="4" w:space="0" w:color="00000A"/>
+              <w:right w:val="single" w:sz="4" w:space="0" w:color="00000A"/>
+              <w:insideH w:val="single" w:sz="4" w:space="0" w:color="00000A"/>
+              <w:insideV w:val="single" w:sz="4" w:space="0" w:color="00000A"/>
+            </w:tcBorders>
             <w:shd w:fill="auto" w:val="clear"/>
             <w:tcMar>
               <w:left w:w="108" w:type="dxa"/>
@@ -365,7 +455,14 @@
         <w:tc>
           <w:tcPr>
             <w:tcW w:w="1548" w:type="dxa"/>
-            <w:tcBorders/>
+            <w:tcBorders>
+              <w:top w:val="single" w:sz="4" w:space="0" w:color="00000A"/>
+              <w:left w:val="single" w:sz="4" w:space="0" w:color="00000A"/>
+              <w:bottom w:val="single" w:sz="4" w:space="0" w:color="00000A"/>
+              <w:right w:val="single" w:sz="4" w:space="0" w:color="00000A"/>
+              <w:insideH w:val="single" w:sz="4" w:space="0" w:color="00000A"/>
+              <w:insideV w:val="single" w:sz="4" w:space="0" w:color="00000A"/>
+            </w:tcBorders>
             <w:shd w:fill="auto" w:val="clear"/>
             <w:tcMar>
               <w:left w:w="108" w:type="dxa"/>
@@ -387,7 +484,14 @@
         <w:tc>
           <w:tcPr>
             <w:tcW w:w="1709" w:type="dxa"/>
-            <w:tcBorders/>
+            <w:tcBorders>
+              <w:top w:val="single" w:sz="4" w:space="0" w:color="00000A"/>
+              <w:left w:val="single" w:sz="4" w:space="0" w:color="00000A"/>
+              <w:bottom w:val="single" w:sz="4" w:space="0" w:color="00000A"/>
+              <w:right w:val="single" w:sz="4" w:space="0" w:color="00000A"/>
+              <w:insideH w:val="single" w:sz="4" w:space="0" w:color="00000A"/>
+              <w:insideV w:val="single" w:sz="4" w:space="0" w:color="00000A"/>
+            </w:tcBorders>
             <w:shd w:fill="auto" w:val="clear"/>
             <w:tcMar>
               <w:left w:w="108" w:type="dxa"/>
@@ -409,7 +513,14 @@
         <w:tc>
           <w:tcPr>
             <w:tcW w:w="5599" w:type="dxa"/>
-            <w:tcBorders/>
+            <w:tcBorders>
+              <w:top w:val="single" w:sz="4" w:space="0" w:color="00000A"/>
+              <w:left w:val="single" w:sz="4" w:space="0" w:color="00000A"/>
+              <w:bottom w:val="single" w:sz="4" w:space="0" w:color="00000A"/>
+              <w:right w:val="single" w:sz="4" w:space="0" w:color="00000A"/>
+              <w:insideH w:val="single" w:sz="4" w:space="0" w:color="00000A"/>
+              <w:insideV w:val="single" w:sz="4" w:space="0" w:color="00000A"/>
+            </w:tcBorders>
             <w:shd w:fill="auto" w:val="clear"/>
             <w:tcMar>
               <w:left w:w="108" w:type="dxa"/>
@@ -433,7 +544,14 @@
         <w:tc>
           <w:tcPr>
             <w:tcW w:w="1548" w:type="dxa"/>
-            <w:tcBorders/>
+            <w:tcBorders>
+              <w:top w:val="single" w:sz="4" w:space="0" w:color="00000A"/>
+              <w:left w:val="single" w:sz="4" w:space="0" w:color="00000A"/>
+              <w:bottom w:val="single" w:sz="4" w:space="0" w:color="00000A"/>
+              <w:right w:val="single" w:sz="4" w:space="0" w:color="00000A"/>
+              <w:insideH w:val="single" w:sz="4" w:space="0" w:color="00000A"/>
+              <w:insideV w:val="single" w:sz="4" w:space="0" w:color="00000A"/>
+            </w:tcBorders>
             <w:shd w:fill="auto" w:val="clear"/>
             <w:tcMar>
               <w:left w:w="108" w:type="dxa"/>
@@ -455,7 +573,14 @@
         <w:tc>
           <w:tcPr>
             <w:tcW w:w="1709" w:type="dxa"/>
-            <w:tcBorders/>
+            <w:tcBorders>
+              <w:top w:val="single" w:sz="4" w:space="0" w:color="00000A"/>
+              <w:left w:val="single" w:sz="4" w:space="0" w:color="00000A"/>
+              <w:bottom w:val="single" w:sz="4" w:space="0" w:color="00000A"/>
+              <w:right w:val="single" w:sz="4" w:space="0" w:color="00000A"/>
+              <w:insideH w:val="single" w:sz="4" w:space="0" w:color="00000A"/>
+              <w:insideV w:val="single" w:sz="4" w:space="0" w:color="00000A"/>
+            </w:tcBorders>
             <w:shd w:fill="auto" w:val="clear"/>
             <w:tcMar>
               <w:left w:w="108" w:type="dxa"/>
@@ -477,7 +602,14 @@
         <w:tc>
           <w:tcPr>
             <w:tcW w:w="5599" w:type="dxa"/>
-            <w:tcBorders/>
+            <w:tcBorders>
+              <w:top w:val="single" w:sz="4" w:space="0" w:color="00000A"/>
+              <w:left w:val="single" w:sz="4" w:space="0" w:color="00000A"/>
+              <w:bottom w:val="single" w:sz="4" w:space="0" w:color="00000A"/>
+              <w:right w:val="single" w:sz="4" w:space="0" w:color="00000A"/>
+              <w:insideH w:val="single" w:sz="4" w:space="0" w:color="00000A"/>
+              <w:insideV w:val="single" w:sz="4" w:space="0" w:color="00000A"/>
+            </w:tcBorders>
             <w:shd w:fill="auto" w:val="clear"/>
             <w:tcMar>
               <w:left w:w="108" w:type="dxa"/>
@@ -523,11 +655,17 @@
     </w:p>
     <w:tbl>
       <w:tblPr>
-        <w:tblStyle w:val="TableGrid"/>
         <w:tblW w:w="6948" w:type="dxa"/>
         <w:jc w:val="left"/>
         <w:tblInd w:w="720" w:type="dxa"/>
-        <w:tblBorders/>
+        <w:tblBorders>
+          <w:top w:val="single" w:sz="4" w:space="0" w:color="00000A"/>
+          <w:left w:val="single" w:sz="4" w:space="0" w:color="00000A"/>
+          <w:bottom w:val="single" w:sz="4" w:space="0" w:color="00000A"/>
+          <w:right w:val="single" w:sz="4" w:space="0" w:color="00000A"/>
+          <w:insideH w:val="single" w:sz="4" w:space="0" w:color="00000A"/>
+          <w:insideV w:val="single" w:sz="4" w:space="0" w:color="00000A"/>
+        </w:tblBorders>
         <w:tblCellMar>
           <w:top w:w="0" w:type="dxa"/>
           <w:left w:w="108" w:type="dxa"/>
@@ -547,7 +685,14 @@
         <w:tc>
           <w:tcPr>
             <w:tcW w:w="1770" w:type="dxa"/>
-            <w:tcBorders/>
+            <w:tcBorders>
+              <w:top w:val="single" w:sz="4" w:space="0" w:color="00000A"/>
+              <w:left w:val="single" w:sz="4" w:space="0" w:color="00000A"/>
+              <w:bottom w:val="single" w:sz="4" w:space="0" w:color="00000A"/>
+              <w:right w:val="single" w:sz="4" w:space="0" w:color="00000A"/>
+              <w:insideH w:val="single" w:sz="4" w:space="0" w:color="00000A"/>
+              <w:insideV w:val="single" w:sz="4" w:space="0" w:color="00000A"/>
+            </w:tcBorders>
             <w:shd w:fill="auto" w:val="clear"/>
             <w:tcMar>
               <w:left w:w="108" w:type="dxa"/>
@@ -574,7 +719,14 @@
         <w:tc>
           <w:tcPr>
             <w:tcW w:w="1798" w:type="dxa"/>
-            <w:tcBorders/>
+            <w:tcBorders>
+              <w:top w:val="single" w:sz="4" w:space="0" w:color="00000A"/>
+              <w:left w:val="single" w:sz="4" w:space="0" w:color="00000A"/>
+              <w:bottom w:val="single" w:sz="4" w:space="0" w:color="00000A"/>
+              <w:right w:val="single" w:sz="4" w:space="0" w:color="00000A"/>
+              <w:insideH w:val="single" w:sz="4" w:space="0" w:color="00000A"/>
+              <w:insideV w:val="single" w:sz="4" w:space="0" w:color="00000A"/>
+            </w:tcBorders>
             <w:shd w:fill="auto" w:val="clear"/>
             <w:tcMar>
               <w:left w:w="108" w:type="dxa"/>
@@ -601,7 +753,14 @@
         <w:tc>
           <w:tcPr>
             <w:tcW w:w="677" w:type="dxa"/>
-            <w:tcBorders/>
+            <w:tcBorders>
+              <w:top w:val="single" w:sz="4" w:space="0" w:color="00000A"/>
+              <w:left w:val="single" w:sz="4" w:space="0" w:color="00000A"/>
+              <w:bottom w:val="single" w:sz="4" w:space="0" w:color="00000A"/>
+              <w:right w:val="single" w:sz="4" w:space="0" w:color="00000A"/>
+              <w:insideH w:val="single" w:sz="4" w:space="0" w:color="00000A"/>
+              <w:insideV w:val="single" w:sz="4" w:space="0" w:color="00000A"/>
+            </w:tcBorders>
             <w:shd w:fill="auto" w:val="clear"/>
             <w:tcMar>
               <w:left w:w="108" w:type="dxa"/>
@@ -628,7 +787,14 @@
         <w:tc>
           <w:tcPr>
             <w:tcW w:w="1170" w:type="dxa"/>
-            <w:tcBorders/>
+            <w:tcBorders>
+              <w:top w:val="single" w:sz="4" w:space="0" w:color="00000A"/>
+              <w:left w:val="single" w:sz="4" w:space="0" w:color="00000A"/>
+              <w:bottom w:val="single" w:sz="4" w:space="0" w:color="00000A"/>
+              <w:right w:val="single" w:sz="4" w:space="0" w:color="00000A"/>
+              <w:insideH w:val="single" w:sz="4" w:space="0" w:color="00000A"/>
+              <w:insideV w:val="single" w:sz="4" w:space="0" w:color="00000A"/>
+            </w:tcBorders>
             <w:shd w:fill="auto" w:val="clear"/>
             <w:tcMar>
               <w:left w:w="108" w:type="dxa"/>
@@ -655,7 +821,14 @@
         <w:tc>
           <w:tcPr>
             <w:tcW w:w="1533" w:type="dxa"/>
-            <w:tcBorders/>
+            <w:tcBorders>
+              <w:top w:val="single" w:sz="4" w:space="0" w:color="00000A"/>
+              <w:left w:val="single" w:sz="4" w:space="0" w:color="00000A"/>
+              <w:bottom w:val="single" w:sz="4" w:space="0" w:color="00000A"/>
+              <w:right w:val="single" w:sz="4" w:space="0" w:color="00000A"/>
+              <w:insideH w:val="single" w:sz="4" w:space="0" w:color="00000A"/>
+              <w:insideV w:val="single" w:sz="4" w:space="0" w:color="00000A"/>
+            </w:tcBorders>
             <w:shd w:fill="auto" w:val="clear"/>
             <w:tcMar>
               <w:left w:w="108" w:type="dxa"/>
@@ -685,7 +858,14 @@
         <w:tc>
           <w:tcPr>
             <w:tcW w:w="1770" w:type="dxa"/>
-            <w:tcBorders/>
+            <w:tcBorders>
+              <w:top w:val="single" w:sz="4" w:space="0" w:color="00000A"/>
+              <w:left w:val="single" w:sz="4" w:space="0" w:color="00000A"/>
+              <w:bottom w:val="single" w:sz="4" w:space="0" w:color="00000A"/>
+              <w:right w:val="single" w:sz="4" w:space="0" w:color="00000A"/>
+              <w:insideH w:val="single" w:sz="4" w:space="0" w:color="00000A"/>
+              <w:insideV w:val="single" w:sz="4" w:space="0" w:color="00000A"/>
+            </w:tcBorders>
             <w:shd w:fill="auto" w:val="clear"/>
             <w:tcMar>
               <w:left w:w="108" w:type="dxa"/>
@@ -707,7 +887,14 @@
         <w:tc>
           <w:tcPr>
             <w:tcW w:w="1798" w:type="dxa"/>
-            <w:tcBorders/>
+            <w:tcBorders>
+              <w:top w:val="single" w:sz="4" w:space="0" w:color="00000A"/>
+              <w:left w:val="single" w:sz="4" w:space="0" w:color="00000A"/>
+              <w:bottom w:val="single" w:sz="4" w:space="0" w:color="00000A"/>
+              <w:right w:val="single" w:sz="4" w:space="0" w:color="00000A"/>
+              <w:insideH w:val="single" w:sz="4" w:space="0" w:color="00000A"/>
+              <w:insideV w:val="single" w:sz="4" w:space="0" w:color="00000A"/>
+            </w:tcBorders>
             <w:shd w:fill="auto" w:val="clear"/>
             <w:tcMar>
               <w:left w:w="108" w:type="dxa"/>
@@ -729,7 +916,14 @@
         <w:tc>
           <w:tcPr>
             <w:tcW w:w="677" w:type="dxa"/>
-            <w:tcBorders/>
+            <w:tcBorders>
+              <w:top w:val="single" w:sz="4" w:space="0" w:color="00000A"/>
+              <w:left w:val="single" w:sz="4" w:space="0" w:color="00000A"/>
+              <w:bottom w:val="single" w:sz="4" w:space="0" w:color="00000A"/>
+              <w:right w:val="single" w:sz="4" w:space="0" w:color="00000A"/>
+              <w:insideH w:val="single" w:sz="4" w:space="0" w:color="00000A"/>
+              <w:insideV w:val="single" w:sz="4" w:space="0" w:color="00000A"/>
+            </w:tcBorders>
             <w:shd w:fill="auto" w:val="clear"/>
             <w:tcMar>
               <w:left w:w="108" w:type="dxa"/>
@@ -751,7 +945,14 @@
         <w:tc>
           <w:tcPr>
             <w:tcW w:w="1170" w:type="dxa"/>
-            <w:tcBorders/>
+            <w:tcBorders>
+              <w:top w:val="single" w:sz="4" w:space="0" w:color="00000A"/>
+              <w:left w:val="single" w:sz="4" w:space="0" w:color="00000A"/>
+              <w:bottom w:val="single" w:sz="4" w:space="0" w:color="00000A"/>
+              <w:right w:val="single" w:sz="4" w:space="0" w:color="00000A"/>
+              <w:insideH w:val="single" w:sz="4" w:space="0" w:color="00000A"/>
+              <w:insideV w:val="single" w:sz="4" w:space="0" w:color="00000A"/>
+            </w:tcBorders>
             <w:shd w:fill="auto" w:val="clear"/>
             <w:tcMar>
               <w:left w:w="108" w:type="dxa"/>
@@ -773,7 +974,14 @@
         <w:tc>
           <w:tcPr>
             <w:tcW w:w="1533" w:type="dxa"/>
-            <w:tcBorders/>
+            <w:tcBorders>
+              <w:top w:val="single" w:sz="4" w:space="0" w:color="00000A"/>
+              <w:left w:val="single" w:sz="4" w:space="0" w:color="00000A"/>
+              <w:bottom w:val="single" w:sz="4" w:space="0" w:color="00000A"/>
+              <w:right w:val="single" w:sz="4" w:space="0" w:color="00000A"/>
+              <w:insideH w:val="single" w:sz="4" w:space="0" w:color="00000A"/>
+              <w:insideV w:val="single" w:sz="4" w:space="0" w:color="00000A"/>
+            </w:tcBorders>
             <w:shd w:fill="auto" w:val="clear"/>
             <w:tcMar>
               <w:left w:w="108" w:type="dxa"/>
@@ -798,7 +1006,14 @@
         <w:tc>
           <w:tcPr>
             <w:tcW w:w="1770" w:type="dxa"/>
-            <w:tcBorders/>
+            <w:tcBorders>
+              <w:top w:val="single" w:sz="4" w:space="0" w:color="00000A"/>
+              <w:left w:val="single" w:sz="4" w:space="0" w:color="00000A"/>
+              <w:bottom w:val="single" w:sz="4" w:space="0" w:color="00000A"/>
+              <w:right w:val="single" w:sz="4" w:space="0" w:color="00000A"/>
+              <w:insideH w:val="single" w:sz="4" w:space="0" w:color="00000A"/>
+              <w:insideV w:val="single" w:sz="4" w:space="0" w:color="00000A"/>
+            </w:tcBorders>
             <w:shd w:fill="auto" w:val="clear"/>
             <w:tcMar>
               <w:left w:w="108" w:type="dxa"/>
@@ -820,7 +1035,14 @@
         <w:tc>
           <w:tcPr>
             <w:tcW w:w="1798" w:type="dxa"/>
-            <w:tcBorders/>
+            <w:tcBorders>
+              <w:top w:val="single" w:sz="4" w:space="0" w:color="00000A"/>
+              <w:left w:val="single" w:sz="4" w:space="0" w:color="00000A"/>
+              <w:bottom w:val="single" w:sz="4" w:space="0" w:color="00000A"/>
+              <w:right w:val="single" w:sz="4" w:space="0" w:color="00000A"/>
+              <w:insideH w:val="single" w:sz="4" w:space="0" w:color="00000A"/>
+              <w:insideV w:val="single" w:sz="4" w:space="0" w:color="00000A"/>
+            </w:tcBorders>
             <w:shd w:fill="auto" w:val="clear"/>
             <w:tcMar>
               <w:left w:w="108" w:type="dxa"/>
@@ -842,7 +1064,14 @@
         <w:tc>
           <w:tcPr>
             <w:tcW w:w="677" w:type="dxa"/>
-            <w:tcBorders/>
+            <w:tcBorders>
+              <w:top w:val="single" w:sz="4" w:space="0" w:color="00000A"/>
+              <w:left w:val="single" w:sz="4" w:space="0" w:color="00000A"/>
+              <w:bottom w:val="single" w:sz="4" w:space="0" w:color="00000A"/>
+              <w:right w:val="single" w:sz="4" w:space="0" w:color="00000A"/>
+              <w:insideH w:val="single" w:sz="4" w:space="0" w:color="00000A"/>
+              <w:insideV w:val="single" w:sz="4" w:space="0" w:color="00000A"/>
+            </w:tcBorders>
             <w:shd w:fill="auto" w:val="clear"/>
             <w:tcMar>
               <w:left w:w="108" w:type="dxa"/>
@@ -864,7 +1093,14 @@
         <w:tc>
           <w:tcPr>
             <w:tcW w:w="1170" w:type="dxa"/>
-            <w:tcBorders/>
+            <w:tcBorders>
+              <w:top w:val="single" w:sz="4" w:space="0" w:color="00000A"/>
+              <w:left w:val="single" w:sz="4" w:space="0" w:color="00000A"/>
+              <w:bottom w:val="single" w:sz="4" w:space="0" w:color="00000A"/>
+              <w:right w:val="single" w:sz="4" w:space="0" w:color="00000A"/>
+              <w:insideH w:val="single" w:sz="4" w:space="0" w:color="00000A"/>
+              <w:insideV w:val="single" w:sz="4" w:space="0" w:color="00000A"/>
+            </w:tcBorders>
             <w:shd w:fill="auto" w:val="clear"/>
             <w:tcMar>
               <w:left w:w="108" w:type="dxa"/>
@@ -886,7 +1122,14 @@
         <w:tc>
           <w:tcPr>
             <w:tcW w:w="1533" w:type="dxa"/>
-            <w:tcBorders/>
+            <w:tcBorders>
+              <w:top w:val="single" w:sz="4" w:space="0" w:color="00000A"/>
+              <w:left w:val="single" w:sz="4" w:space="0" w:color="00000A"/>
+              <w:bottom w:val="single" w:sz="4" w:space="0" w:color="00000A"/>
+              <w:right w:val="single" w:sz="4" w:space="0" w:color="00000A"/>
+              <w:insideH w:val="single" w:sz="4" w:space="0" w:color="00000A"/>
+              <w:insideV w:val="single" w:sz="4" w:space="0" w:color="00000A"/>
+            </w:tcBorders>
             <w:shd w:fill="auto" w:val="clear"/>
             <w:tcMar>
               <w:left w:w="108" w:type="dxa"/>
@@ -911,7 +1154,14 @@
         <w:tc>
           <w:tcPr>
             <w:tcW w:w="1770" w:type="dxa"/>
-            <w:tcBorders/>
+            <w:tcBorders>
+              <w:top w:val="single" w:sz="4" w:space="0" w:color="00000A"/>
+              <w:left w:val="single" w:sz="4" w:space="0" w:color="00000A"/>
+              <w:bottom w:val="single" w:sz="4" w:space="0" w:color="00000A"/>
+              <w:right w:val="single" w:sz="4" w:space="0" w:color="00000A"/>
+              <w:insideH w:val="single" w:sz="4" w:space="0" w:color="00000A"/>
+              <w:insideV w:val="single" w:sz="4" w:space="0" w:color="00000A"/>
+            </w:tcBorders>
             <w:shd w:fill="auto" w:val="clear"/>
             <w:tcMar>
               <w:left w:w="108" w:type="dxa"/>
@@ -933,7 +1183,14 @@
         <w:tc>
           <w:tcPr>
             <w:tcW w:w="1798" w:type="dxa"/>
-            <w:tcBorders/>
+            <w:tcBorders>
+              <w:top w:val="single" w:sz="4" w:space="0" w:color="00000A"/>
+              <w:left w:val="single" w:sz="4" w:space="0" w:color="00000A"/>
+              <w:bottom w:val="single" w:sz="4" w:space="0" w:color="00000A"/>
+              <w:right w:val="single" w:sz="4" w:space="0" w:color="00000A"/>
+              <w:insideH w:val="single" w:sz="4" w:space="0" w:color="00000A"/>
+              <w:insideV w:val="single" w:sz="4" w:space="0" w:color="00000A"/>
+            </w:tcBorders>
             <w:shd w:fill="auto" w:val="clear"/>
             <w:tcMar>
               <w:left w:w="108" w:type="dxa"/>
@@ -955,7 +1212,14 @@
         <w:tc>
           <w:tcPr>
             <w:tcW w:w="677" w:type="dxa"/>
-            <w:tcBorders/>
+            <w:tcBorders>
+              <w:top w:val="single" w:sz="4" w:space="0" w:color="00000A"/>
+              <w:left w:val="single" w:sz="4" w:space="0" w:color="00000A"/>
+              <w:bottom w:val="single" w:sz="4" w:space="0" w:color="00000A"/>
+              <w:right w:val="single" w:sz="4" w:space="0" w:color="00000A"/>
+              <w:insideH w:val="single" w:sz="4" w:space="0" w:color="00000A"/>
+              <w:insideV w:val="single" w:sz="4" w:space="0" w:color="00000A"/>
+            </w:tcBorders>
             <w:shd w:fill="auto" w:val="clear"/>
             <w:tcMar>
               <w:left w:w="108" w:type="dxa"/>
@@ -977,7 +1241,14 @@
         <w:tc>
           <w:tcPr>
             <w:tcW w:w="1170" w:type="dxa"/>
-            <w:tcBorders/>
+            <w:tcBorders>
+              <w:top w:val="single" w:sz="4" w:space="0" w:color="00000A"/>
+              <w:left w:val="single" w:sz="4" w:space="0" w:color="00000A"/>
+              <w:bottom w:val="single" w:sz="4" w:space="0" w:color="00000A"/>
+              <w:right w:val="single" w:sz="4" w:space="0" w:color="00000A"/>
+              <w:insideH w:val="single" w:sz="4" w:space="0" w:color="00000A"/>
+              <w:insideV w:val="single" w:sz="4" w:space="0" w:color="00000A"/>
+            </w:tcBorders>
             <w:shd w:fill="auto" w:val="clear"/>
             <w:tcMar>
               <w:left w:w="108" w:type="dxa"/>
@@ -999,7 +1270,14 @@
         <w:tc>
           <w:tcPr>
             <w:tcW w:w="1533" w:type="dxa"/>
-            <w:tcBorders/>
+            <w:tcBorders>
+              <w:top w:val="single" w:sz="4" w:space="0" w:color="00000A"/>
+              <w:left w:val="single" w:sz="4" w:space="0" w:color="00000A"/>
+              <w:bottom w:val="single" w:sz="4" w:space="0" w:color="00000A"/>
+              <w:right w:val="single" w:sz="4" w:space="0" w:color="00000A"/>
+              <w:insideH w:val="single" w:sz="4" w:space="0" w:color="00000A"/>
+              <w:insideV w:val="single" w:sz="4" w:space="0" w:color="00000A"/>
+            </w:tcBorders>
             <w:shd w:fill="auto" w:val="clear"/>
             <w:tcMar>
               <w:left w:w="108" w:type="dxa"/>
@@ -1024,7 +1302,14 @@
         <w:tc>
           <w:tcPr>
             <w:tcW w:w="1770" w:type="dxa"/>
-            <w:tcBorders/>
+            <w:tcBorders>
+              <w:top w:val="single" w:sz="4" w:space="0" w:color="00000A"/>
+              <w:left w:val="single" w:sz="4" w:space="0" w:color="00000A"/>
+              <w:bottom w:val="single" w:sz="4" w:space="0" w:color="00000A"/>
+              <w:right w:val="single" w:sz="4" w:space="0" w:color="00000A"/>
+              <w:insideH w:val="single" w:sz="4" w:space="0" w:color="00000A"/>
+              <w:insideV w:val="single" w:sz="4" w:space="0" w:color="00000A"/>
+            </w:tcBorders>
             <w:shd w:fill="auto" w:val="clear"/>
             <w:tcMar>
               <w:left w:w="108" w:type="dxa"/>
@@ -1046,7 +1331,14 @@
         <w:tc>
           <w:tcPr>
             <w:tcW w:w="1798" w:type="dxa"/>
-            <w:tcBorders/>
+            <w:tcBorders>
+              <w:top w:val="single" w:sz="4" w:space="0" w:color="00000A"/>
+              <w:left w:val="single" w:sz="4" w:space="0" w:color="00000A"/>
+              <w:bottom w:val="single" w:sz="4" w:space="0" w:color="00000A"/>
+              <w:right w:val="single" w:sz="4" w:space="0" w:color="00000A"/>
+              <w:insideH w:val="single" w:sz="4" w:space="0" w:color="00000A"/>
+              <w:insideV w:val="single" w:sz="4" w:space="0" w:color="00000A"/>
+            </w:tcBorders>
             <w:shd w:fill="auto" w:val="clear"/>
             <w:tcMar>
               <w:left w:w="108" w:type="dxa"/>
@@ -1068,7 +1360,14 @@
         <w:tc>
           <w:tcPr>
             <w:tcW w:w="677" w:type="dxa"/>
-            <w:tcBorders/>
+            <w:tcBorders>
+              <w:top w:val="single" w:sz="4" w:space="0" w:color="00000A"/>
+              <w:left w:val="single" w:sz="4" w:space="0" w:color="00000A"/>
+              <w:bottom w:val="single" w:sz="4" w:space="0" w:color="00000A"/>
+              <w:right w:val="single" w:sz="4" w:space="0" w:color="00000A"/>
+              <w:insideH w:val="single" w:sz="4" w:space="0" w:color="00000A"/>
+              <w:insideV w:val="single" w:sz="4" w:space="0" w:color="00000A"/>
+            </w:tcBorders>
             <w:shd w:fill="auto" w:val="clear"/>
             <w:tcMar>
               <w:left w:w="108" w:type="dxa"/>
@@ -1090,7 +1389,14 @@
         <w:tc>
           <w:tcPr>
             <w:tcW w:w="1170" w:type="dxa"/>
-            <w:tcBorders/>
+            <w:tcBorders>
+              <w:top w:val="single" w:sz="4" w:space="0" w:color="00000A"/>
+              <w:left w:val="single" w:sz="4" w:space="0" w:color="00000A"/>
+              <w:bottom w:val="single" w:sz="4" w:space="0" w:color="00000A"/>
+              <w:right w:val="single" w:sz="4" w:space="0" w:color="00000A"/>
+              <w:insideH w:val="single" w:sz="4" w:space="0" w:color="00000A"/>
+              <w:insideV w:val="single" w:sz="4" w:space="0" w:color="00000A"/>
+            </w:tcBorders>
             <w:shd w:fill="auto" w:val="clear"/>
             <w:tcMar>
               <w:left w:w="108" w:type="dxa"/>
@@ -1112,7 +1418,14 @@
         <w:tc>
           <w:tcPr>
             <w:tcW w:w="1533" w:type="dxa"/>
-            <w:tcBorders/>
+            <w:tcBorders>
+              <w:top w:val="single" w:sz="4" w:space="0" w:color="00000A"/>
+              <w:left w:val="single" w:sz="4" w:space="0" w:color="00000A"/>
+              <w:bottom w:val="single" w:sz="4" w:space="0" w:color="00000A"/>
+              <w:right w:val="single" w:sz="4" w:space="0" w:color="00000A"/>
+              <w:insideH w:val="single" w:sz="4" w:space="0" w:color="00000A"/>
+              <w:insideV w:val="single" w:sz="4" w:space="0" w:color="00000A"/>
+            </w:tcBorders>
             <w:shd w:fill="auto" w:val="clear"/>
             <w:tcMar>
               <w:left w:w="108" w:type="dxa"/>
@@ -1137,7 +1450,14 @@
         <w:tc>
           <w:tcPr>
             <w:tcW w:w="1770" w:type="dxa"/>
-            <w:tcBorders/>
+            <w:tcBorders>
+              <w:top w:val="single" w:sz="4" w:space="0" w:color="00000A"/>
+              <w:left w:val="single" w:sz="4" w:space="0" w:color="00000A"/>
+              <w:bottom w:val="single" w:sz="4" w:space="0" w:color="00000A"/>
+              <w:right w:val="single" w:sz="4" w:space="0" w:color="00000A"/>
+              <w:insideH w:val="single" w:sz="4" w:space="0" w:color="00000A"/>
+              <w:insideV w:val="single" w:sz="4" w:space="0" w:color="00000A"/>
+            </w:tcBorders>
             <w:shd w:fill="auto" w:val="clear"/>
             <w:tcMar>
               <w:left w:w="108" w:type="dxa"/>
@@ -1159,7 +1479,14 @@
         <w:tc>
           <w:tcPr>
             <w:tcW w:w="1798" w:type="dxa"/>
-            <w:tcBorders/>
+            <w:tcBorders>
+              <w:top w:val="single" w:sz="4" w:space="0" w:color="00000A"/>
+              <w:left w:val="single" w:sz="4" w:space="0" w:color="00000A"/>
+              <w:bottom w:val="single" w:sz="4" w:space="0" w:color="00000A"/>
+              <w:right w:val="single" w:sz="4" w:space="0" w:color="00000A"/>
+              <w:insideH w:val="single" w:sz="4" w:space="0" w:color="00000A"/>
+              <w:insideV w:val="single" w:sz="4" w:space="0" w:color="00000A"/>
+            </w:tcBorders>
             <w:shd w:fill="auto" w:val="clear"/>
             <w:tcMar>
               <w:left w:w="108" w:type="dxa"/>
@@ -1181,7 +1508,14 @@
         <w:tc>
           <w:tcPr>
             <w:tcW w:w="677" w:type="dxa"/>
-            <w:tcBorders/>
+            <w:tcBorders>
+              <w:top w:val="single" w:sz="4" w:space="0" w:color="00000A"/>
+              <w:left w:val="single" w:sz="4" w:space="0" w:color="00000A"/>
+              <w:bottom w:val="single" w:sz="4" w:space="0" w:color="00000A"/>
+              <w:right w:val="single" w:sz="4" w:space="0" w:color="00000A"/>
+              <w:insideH w:val="single" w:sz="4" w:space="0" w:color="00000A"/>
+              <w:insideV w:val="single" w:sz="4" w:space="0" w:color="00000A"/>
+            </w:tcBorders>
             <w:shd w:fill="auto" w:val="clear"/>
             <w:tcMar>
               <w:left w:w="108" w:type="dxa"/>
@@ -1203,7 +1537,14 @@
         <w:tc>
           <w:tcPr>
             <w:tcW w:w="1170" w:type="dxa"/>
-            <w:tcBorders/>
+            <w:tcBorders>
+              <w:top w:val="single" w:sz="4" w:space="0" w:color="00000A"/>
+              <w:left w:val="single" w:sz="4" w:space="0" w:color="00000A"/>
+              <w:bottom w:val="single" w:sz="4" w:space="0" w:color="00000A"/>
+              <w:right w:val="single" w:sz="4" w:space="0" w:color="00000A"/>
+              <w:insideH w:val="single" w:sz="4" w:space="0" w:color="00000A"/>
+              <w:insideV w:val="single" w:sz="4" w:space="0" w:color="00000A"/>
+            </w:tcBorders>
             <w:shd w:fill="auto" w:val="clear"/>
             <w:tcMar>
               <w:left w:w="108" w:type="dxa"/>
@@ -1225,7 +1566,14 @@
         <w:tc>
           <w:tcPr>
             <w:tcW w:w="1533" w:type="dxa"/>
-            <w:tcBorders/>
+            <w:tcBorders>
+              <w:top w:val="single" w:sz="4" w:space="0" w:color="00000A"/>
+              <w:left w:val="single" w:sz="4" w:space="0" w:color="00000A"/>
+              <w:bottom w:val="single" w:sz="4" w:space="0" w:color="00000A"/>
+              <w:right w:val="single" w:sz="4" w:space="0" w:color="00000A"/>
+              <w:insideH w:val="single" w:sz="4" w:space="0" w:color="00000A"/>
+              <w:insideV w:val="single" w:sz="4" w:space="0" w:color="00000A"/>
+            </w:tcBorders>
             <w:shd w:fill="auto" w:val="clear"/>
             <w:tcMar>
               <w:left w:w="108" w:type="dxa"/>
@@ -1249,7 +1597,7 @@
     <w:p>
       <w:pPr>
         <w:pStyle w:val="NoSpacing"/>
-        <w:ind w:left="720" w:hanging="0"/>
+        <w:ind w:left="720" w:right="0" w:hanging="0"/>
         <w:rPr/>
       </w:pPr>
       <w:r>
@@ -1260,7 +1608,7 @@
     <w:p>
       <w:pPr>
         <w:pStyle w:val="NoSpacing"/>
-        <w:ind w:left="720" w:hanging="0"/>
+        <w:ind w:left="720" w:right="0" w:hanging="0"/>
         <w:rPr/>
       </w:pPr>
       <w:r>
@@ -1272,7 +1620,7 @@
     <w:p>
       <w:pPr>
         <w:pStyle w:val="NoSpacing"/>
-        <w:ind w:left="720" w:hanging="0"/>
+        <w:ind w:left="720" w:right="0" w:hanging="0"/>
         <w:rPr/>
       </w:pPr>
       <w:r>
@@ -1298,7 +1646,7 @@
     <w:p>
       <w:pPr>
         <w:pStyle w:val="NoSpacing"/>
-        <w:ind w:left="720" w:hanging="0"/>
+        <w:ind w:left="720" w:right="0" w:hanging="0"/>
         <w:rPr/>
       </w:pPr>
       <w:r>
@@ -1309,7 +1657,7 @@
     <w:p>
       <w:pPr>
         <w:pStyle w:val="NoSpacing"/>
-        <w:ind w:left="720" w:hanging="0"/>
+        <w:ind w:left="720" w:right="0" w:hanging="0"/>
         <w:rPr/>
       </w:pPr>
       <w:r>
@@ -1320,11 +1668,17 @@
     </w:p>
     <w:tbl>
       <w:tblPr>
-        <w:tblStyle w:val="TableGrid"/>
         <w:tblW w:w="8857" w:type="dxa"/>
         <w:jc w:val="left"/>
         <w:tblInd w:w="720" w:type="dxa"/>
-        <w:tblBorders/>
+        <w:tblBorders>
+          <w:top w:val="single" w:sz="4" w:space="0" w:color="00000A"/>
+          <w:left w:val="single" w:sz="4" w:space="0" w:color="00000A"/>
+          <w:bottom w:val="single" w:sz="4" w:space="0" w:color="00000A"/>
+          <w:right w:val="single" w:sz="4" w:space="0" w:color="00000A"/>
+          <w:insideH w:val="single" w:sz="4" w:space="0" w:color="00000A"/>
+          <w:insideV w:val="single" w:sz="4" w:space="0" w:color="00000A"/>
+        </w:tblBorders>
         <w:tblCellMar>
           <w:top w:w="0" w:type="dxa"/>
           <w:left w:w="108" w:type="dxa"/>
@@ -1342,7 +1696,14 @@
         <w:tc>
           <w:tcPr>
             <w:tcW w:w="1548" w:type="dxa"/>
-            <w:tcBorders/>
+            <w:tcBorders>
+              <w:top w:val="single" w:sz="4" w:space="0" w:color="00000A"/>
+              <w:left w:val="single" w:sz="4" w:space="0" w:color="00000A"/>
+              <w:bottom w:val="single" w:sz="4" w:space="0" w:color="00000A"/>
+              <w:right w:val="single" w:sz="4" w:space="0" w:color="00000A"/>
+              <w:insideH w:val="single" w:sz="4" w:space="0" w:color="00000A"/>
+              <w:insideV w:val="single" w:sz="4" w:space="0" w:color="00000A"/>
+            </w:tcBorders>
             <w:shd w:fill="auto" w:val="clear"/>
             <w:tcMar>
               <w:left w:w="108" w:type="dxa"/>
@@ -1364,7 +1725,14 @@
         <w:tc>
           <w:tcPr>
             <w:tcW w:w="1620" w:type="dxa"/>
-            <w:tcBorders/>
+            <w:tcBorders>
+              <w:top w:val="single" w:sz="4" w:space="0" w:color="00000A"/>
+              <w:left w:val="single" w:sz="4" w:space="0" w:color="00000A"/>
+              <w:bottom w:val="single" w:sz="4" w:space="0" w:color="00000A"/>
+              <w:right w:val="single" w:sz="4" w:space="0" w:color="00000A"/>
+              <w:insideH w:val="single" w:sz="4" w:space="0" w:color="00000A"/>
+              <w:insideV w:val="single" w:sz="4" w:space="0" w:color="00000A"/>
+            </w:tcBorders>
             <w:shd w:fill="auto" w:val="clear"/>
             <w:tcMar>
               <w:left w:w="108" w:type="dxa"/>
@@ -1386,7 +1754,14 @@
         <w:tc>
           <w:tcPr>
             <w:tcW w:w="5689" w:type="dxa"/>
-            <w:tcBorders/>
+            <w:tcBorders>
+              <w:top w:val="single" w:sz="4" w:space="0" w:color="00000A"/>
+              <w:left w:val="single" w:sz="4" w:space="0" w:color="00000A"/>
+              <w:bottom w:val="single" w:sz="4" w:space="0" w:color="00000A"/>
+              <w:right w:val="single" w:sz="4" w:space="0" w:color="00000A"/>
+              <w:insideH w:val="single" w:sz="4" w:space="0" w:color="00000A"/>
+              <w:insideV w:val="single" w:sz="4" w:space="0" w:color="00000A"/>
+            </w:tcBorders>
             <w:shd w:fill="auto" w:val="clear"/>
             <w:tcMar>
               <w:left w:w="108" w:type="dxa"/>
@@ -1411,7 +1786,14 @@
         <w:tc>
           <w:tcPr>
             <w:tcW w:w="1548" w:type="dxa"/>
-            <w:tcBorders/>
+            <w:tcBorders>
+              <w:top w:val="single" w:sz="4" w:space="0" w:color="00000A"/>
+              <w:left w:val="single" w:sz="4" w:space="0" w:color="00000A"/>
+              <w:bottom w:val="single" w:sz="4" w:space="0" w:color="00000A"/>
+              <w:right w:val="single" w:sz="4" w:space="0" w:color="00000A"/>
+              <w:insideH w:val="single" w:sz="4" w:space="0" w:color="00000A"/>
+              <w:insideV w:val="single" w:sz="4" w:space="0" w:color="00000A"/>
+            </w:tcBorders>
             <w:shd w:fill="auto" w:val="clear"/>
             <w:tcMar>
               <w:left w:w="108" w:type="dxa"/>
@@ -1433,7 +1815,14 @@
         <w:tc>
           <w:tcPr>
             <w:tcW w:w="1620" w:type="dxa"/>
-            <w:tcBorders/>
+            <w:tcBorders>
+              <w:top w:val="single" w:sz="4" w:space="0" w:color="00000A"/>
+              <w:left w:val="single" w:sz="4" w:space="0" w:color="00000A"/>
+              <w:bottom w:val="single" w:sz="4" w:space="0" w:color="00000A"/>
+              <w:right w:val="single" w:sz="4" w:space="0" w:color="00000A"/>
+              <w:insideH w:val="single" w:sz="4" w:space="0" w:color="00000A"/>
+              <w:insideV w:val="single" w:sz="4" w:space="0" w:color="00000A"/>
+            </w:tcBorders>
             <w:shd w:fill="auto" w:val="clear"/>
             <w:tcMar>
               <w:left w:w="108" w:type="dxa"/>
@@ -1455,7 +1844,14 @@
         <w:tc>
           <w:tcPr>
             <w:tcW w:w="5689" w:type="dxa"/>
-            <w:tcBorders/>
+            <w:tcBorders>
+              <w:top w:val="single" w:sz="4" w:space="0" w:color="00000A"/>
+              <w:left w:val="single" w:sz="4" w:space="0" w:color="00000A"/>
+              <w:bottom w:val="single" w:sz="4" w:space="0" w:color="00000A"/>
+              <w:right w:val="single" w:sz="4" w:space="0" w:color="00000A"/>
+              <w:insideH w:val="single" w:sz="4" w:space="0" w:color="00000A"/>
+              <w:insideV w:val="single" w:sz="4" w:space="0" w:color="00000A"/>
+            </w:tcBorders>
             <w:shd w:fill="auto" w:val="clear"/>
             <w:tcMar>
               <w:left w:w="108" w:type="dxa"/>
@@ -1480,7 +1876,14 @@
         <w:tc>
           <w:tcPr>
             <w:tcW w:w="1548" w:type="dxa"/>
-            <w:tcBorders/>
+            <w:tcBorders>
+              <w:top w:val="single" w:sz="4" w:space="0" w:color="00000A"/>
+              <w:left w:val="single" w:sz="4" w:space="0" w:color="00000A"/>
+              <w:bottom w:val="single" w:sz="4" w:space="0" w:color="00000A"/>
+              <w:right w:val="single" w:sz="4" w:space="0" w:color="00000A"/>
+              <w:insideH w:val="single" w:sz="4" w:space="0" w:color="00000A"/>
+              <w:insideV w:val="single" w:sz="4" w:space="0" w:color="00000A"/>
+            </w:tcBorders>
             <w:shd w:fill="auto" w:val="clear"/>
             <w:tcMar>
               <w:left w:w="108" w:type="dxa"/>
@@ -1502,7 +1905,14 @@
         <w:tc>
           <w:tcPr>
             <w:tcW w:w="1620" w:type="dxa"/>
-            <w:tcBorders/>
+            <w:tcBorders>
+              <w:top w:val="single" w:sz="4" w:space="0" w:color="00000A"/>
+              <w:left w:val="single" w:sz="4" w:space="0" w:color="00000A"/>
+              <w:bottom w:val="single" w:sz="4" w:space="0" w:color="00000A"/>
+              <w:right w:val="single" w:sz="4" w:space="0" w:color="00000A"/>
+              <w:insideH w:val="single" w:sz="4" w:space="0" w:color="00000A"/>
+              <w:insideV w:val="single" w:sz="4" w:space="0" w:color="00000A"/>
+            </w:tcBorders>
             <w:shd w:fill="auto" w:val="clear"/>
             <w:tcMar>
               <w:left w:w="108" w:type="dxa"/>
@@ -1524,7 +1934,14 @@
         <w:tc>
           <w:tcPr>
             <w:tcW w:w="5689" w:type="dxa"/>
-            <w:tcBorders/>
+            <w:tcBorders>
+              <w:top w:val="single" w:sz="4" w:space="0" w:color="00000A"/>
+              <w:left w:val="single" w:sz="4" w:space="0" w:color="00000A"/>
+              <w:bottom w:val="single" w:sz="4" w:space="0" w:color="00000A"/>
+              <w:right w:val="single" w:sz="4" w:space="0" w:color="00000A"/>
+              <w:insideH w:val="single" w:sz="4" w:space="0" w:color="00000A"/>
+              <w:insideV w:val="single" w:sz="4" w:space="0" w:color="00000A"/>
+            </w:tcBorders>
             <w:shd w:fill="auto" w:val="clear"/>
             <w:tcMar>
               <w:left w:w="108" w:type="dxa"/>
@@ -1547,7 +1964,7 @@
     <w:p>
       <w:pPr>
         <w:pStyle w:val="NoSpacing"/>
-        <w:ind w:left="720" w:hanging="0"/>
+        <w:ind w:left="720" w:right="0" w:hanging="0"/>
         <w:rPr/>
       </w:pPr>
       <w:r>
@@ -1558,7 +1975,7 @@
     <w:p>
       <w:pPr>
         <w:pStyle w:val="NoSpacing"/>
-        <w:ind w:left="720" w:hanging="0"/>
+        <w:ind w:left="720" w:right="0" w:hanging="0"/>
         <w:rPr/>
       </w:pPr>
       <w:r>
@@ -1569,11 +1986,17 @@
     </w:p>
     <w:tbl>
       <w:tblPr>
-        <w:tblStyle w:val="TableGrid"/>
         <w:tblW w:w="5990" w:type="dxa"/>
         <w:jc w:val="left"/>
         <w:tblInd w:w="720" w:type="dxa"/>
-        <w:tblBorders/>
+        <w:tblBorders>
+          <w:top w:val="single" w:sz="4" w:space="0" w:color="00000A"/>
+          <w:left w:val="single" w:sz="4" w:space="0" w:color="00000A"/>
+          <w:bottom w:val="single" w:sz="4" w:space="0" w:color="00000A"/>
+          <w:right w:val="single" w:sz="4" w:space="0" w:color="00000A"/>
+          <w:insideH w:val="single" w:sz="4" w:space="0" w:color="00000A"/>
+          <w:insideV w:val="single" w:sz="4" w:space="0" w:color="00000A"/>
+        </w:tblBorders>
         <w:tblCellMar>
           <w:top w:w="0" w:type="dxa"/>
           <w:left w:w="108" w:type="dxa"/>
@@ -1583,14 +2006,21 @@
       </w:tblPr>
       <w:tblGrid>
         <w:gridCol w:w="2984"/>
-        <w:gridCol w:w="3005"/>
+        <w:gridCol w:w="3006"/>
       </w:tblGrid>
       <w:tr>
         <w:trPr/>
         <w:tc>
           <w:tcPr>
             <w:tcW w:w="2984" w:type="dxa"/>
-            <w:tcBorders/>
+            <w:tcBorders>
+              <w:top w:val="single" w:sz="4" w:space="0" w:color="00000A"/>
+              <w:left w:val="single" w:sz="4" w:space="0" w:color="00000A"/>
+              <w:bottom w:val="single" w:sz="4" w:space="0" w:color="00000A"/>
+              <w:right w:val="single" w:sz="4" w:space="0" w:color="00000A"/>
+              <w:insideH w:val="single" w:sz="4" w:space="0" w:color="00000A"/>
+              <w:insideV w:val="single" w:sz="4" w:space="0" w:color="00000A"/>
+            </w:tcBorders>
             <w:shd w:fill="auto" w:val="clear"/>
             <w:tcMar>
               <w:left w:w="108" w:type="dxa"/>
@@ -1615,8 +2045,15 @@
         </w:tc>
         <w:tc>
           <w:tcPr>
-            <w:tcW w:w="3005" w:type="dxa"/>
-            <w:tcBorders/>
+            <w:tcW w:w="3006" w:type="dxa"/>
+            <w:tcBorders>
+              <w:top w:val="single" w:sz="4" w:space="0" w:color="00000A"/>
+              <w:left w:val="single" w:sz="4" w:space="0" w:color="00000A"/>
+              <w:bottom w:val="single" w:sz="4" w:space="0" w:color="00000A"/>
+              <w:right w:val="single" w:sz="4" w:space="0" w:color="00000A"/>
+              <w:insideH w:val="single" w:sz="4" w:space="0" w:color="00000A"/>
+              <w:insideV w:val="single" w:sz="4" w:space="0" w:color="00000A"/>
+            </w:tcBorders>
             <w:shd w:fill="auto" w:val="clear"/>
             <w:tcMar>
               <w:left w:w="108" w:type="dxa"/>
@@ -1641,7 +2078,14 @@
         <w:tc>
           <w:tcPr>
             <w:tcW w:w="2984" w:type="dxa"/>
-            <w:tcBorders/>
+            <w:tcBorders>
+              <w:top w:val="single" w:sz="4" w:space="0" w:color="00000A"/>
+              <w:left w:val="single" w:sz="4" w:space="0" w:color="00000A"/>
+              <w:bottom w:val="single" w:sz="4" w:space="0" w:color="00000A"/>
+              <w:right w:val="single" w:sz="4" w:space="0" w:color="00000A"/>
+              <w:insideH w:val="single" w:sz="4" w:space="0" w:color="00000A"/>
+              <w:insideV w:val="single" w:sz="4" w:space="0" w:color="00000A"/>
+            </w:tcBorders>
             <w:shd w:fill="auto" w:val="clear"/>
             <w:tcMar>
               <w:left w:w="108" w:type="dxa"/>
@@ -1662,8 +2106,15 @@
         </w:tc>
         <w:tc>
           <w:tcPr>
-            <w:tcW w:w="3005" w:type="dxa"/>
-            <w:tcBorders/>
+            <w:tcW w:w="3006" w:type="dxa"/>
+            <w:tcBorders>
+              <w:top w:val="single" w:sz="4" w:space="0" w:color="00000A"/>
+              <w:left w:val="single" w:sz="4" w:space="0" w:color="00000A"/>
+              <w:bottom w:val="single" w:sz="4" w:space="0" w:color="00000A"/>
+              <w:right w:val="single" w:sz="4" w:space="0" w:color="00000A"/>
+              <w:insideH w:val="single" w:sz="4" w:space="0" w:color="00000A"/>
+              <w:insideV w:val="single" w:sz="4" w:space="0" w:color="00000A"/>
+            </w:tcBorders>
             <w:shd w:fill="auto" w:val="clear"/>
             <w:tcMar>
               <w:left w:w="108" w:type="dxa"/>
@@ -1688,7 +2139,14 @@
         <w:tc>
           <w:tcPr>
             <w:tcW w:w="2984" w:type="dxa"/>
-            <w:tcBorders/>
+            <w:tcBorders>
+              <w:top w:val="single" w:sz="4" w:space="0" w:color="00000A"/>
+              <w:left w:val="single" w:sz="4" w:space="0" w:color="00000A"/>
+              <w:bottom w:val="single" w:sz="4" w:space="0" w:color="00000A"/>
+              <w:right w:val="single" w:sz="4" w:space="0" w:color="00000A"/>
+              <w:insideH w:val="single" w:sz="4" w:space="0" w:color="00000A"/>
+              <w:insideV w:val="single" w:sz="4" w:space="0" w:color="00000A"/>
+            </w:tcBorders>
             <w:shd w:fill="auto" w:val="clear"/>
             <w:tcMar>
               <w:left w:w="108" w:type="dxa"/>
@@ -1709,8 +2167,15 @@
         </w:tc>
         <w:tc>
           <w:tcPr>
-            <w:tcW w:w="3005" w:type="dxa"/>
-            <w:tcBorders/>
+            <w:tcW w:w="3006" w:type="dxa"/>
+            <w:tcBorders>
+              <w:top w:val="single" w:sz="4" w:space="0" w:color="00000A"/>
+              <w:left w:val="single" w:sz="4" w:space="0" w:color="00000A"/>
+              <w:bottom w:val="single" w:sz="4" w:space="0" w:color="00000A"/>
+              <w:right w:val="single" w:sz="4" w:space="0" w:color="00000A"/>
+              <w:insideH w:val="single" w:sz="4" w:space="0" w:color="00000A"/>
+              <w:insideV w:val="single" w:sz="4" w:space="0" w:color="00000A"/>
+            </w:tcBorders>
             <w:shd w:fill="auto" w:val="clear"/>
             <w:tcMar>
               <w:left w:w="108" w:type="dxa"/>
@@ -1735,7 +2200,14 @@
         <w:tc>
           <w:tcPr>
             <w:tcW w:w="2984" w:type="dxa"/>
-            <w:tcBorders/>
+            <w:tcBorders>
+              <w:top w:val="single" w:sz="4" w:space="0" w:color="00000A"/>
+              <w:left w:val="single" w:sz="4" w:space="0" w:color="00000A"/>
+              <w:bottom w:val="single" w:sz="4" w:space="0" w:color="00000A"/>
+              <w:right w:val="single" w:sz="4" w:space="0" w:color="00000A"/>
+              <w:insideH w:val="single" w:sz="4" w:space="0" w:color="00000A"/>
+              <w:insideV w:val="single" w:sz="4" w:space="0" w:color="00000A"/>
+            </w:tcBorders>
             <w:shd w:fill="auto" w:val="clear"/>
             <w:tcMar>
               <w:left w:w="108" w:type="dxa"/>
@@ -1756,8 +2228,15 @@
         </w:tc>
         <w:tc>
           <w:tcPr>
-            <w:tcW w:w="3005" w:type="dxa"/>
-            <w:tcBorders/>
+            <w:tcW w:w="3006" w:type="dxa"/>
+            <w:tcBorders>
+              <w:top w:val="single" w:sz="4" w:space="0" w:color="00000A"/>
+              <w:left w:val="single" w:sz="4" w:space="0" w:color="00000A"/>
+              <w:bottom w:val="single" w:sz="4" w:space="0" w:color="00000A"/>
+              <w:right w:val="single" w:sz="4" w:space="0" w:color="00000A"/>
+              <w:insideH w:val="single" w:sz="4" w:space="0" w:color="00000A"/>
+              <w:insideV w:val="single" w:sz="4" w:space="0" w:color="00000A"/>
+            </w:tcBorders>
             <w:shd w:fill="auto" w:val="clear"/>
             <w:tcMar>
               <w:left w:w="108" w:type="dxa"/>
@@ -1781,7 +2260,7 @@
     <w:p>
       <w:pPr>
         <w:pStyle w:val="NoSpacing"/>
-        <w:ind w:left="720" w:hanging="0"/>
+        <w:ind w:left="720" w:right="0" w:hanging="0"/>
         <w:rPr/>
       </w:pPr>
       <w:r>
@@ -1792,7 +2271,7 @@
     <w:p>
       <w:pPr>
         <w:pStyle w:val="NoSpacing"/>
-        <w:ind w:left="720" w:hanging="0"/>
+        <w:ind w:left="720" w:right="0" w:hanging="0"/>
         <w:rPr/>
       </w:pPr>
       <w:r>
@@ -1803,11 +2282,17 @@
     </w:p>
     <w:tbl>
       <w:tblPr>
-        <w:tblStyle w:val="TableGrid"/>
         <w:tblW w:w="8856" w:type="dxa"/>
         <w:jc w:val="left"/>
         <w:tblInd w:w="720" w:type="dxa"/>
-        <w:tblBorders/>
+        <w:tblBorders>
+          <w:top w:val="single" w:sz="4" w:space="0" w:color="00000A"/>
+          <w:left w:val="single" w:sz="4" w:space="0" w:color="00000A"/>
+          <w:bottom w:val="single" w:sz="4" w:space="0" w:color="00000A"/>
+          <w:right w:val="single" w:sz="4" w:space="0" w:color="00000A"/>
+          <w:insideH w:val="single" w:sz="4" w:space="0" w:color="00000A"/>
+          <w:insideV w:val="single" w:sz="4" w:space="0" w:color="00000A"/>
+        </w:tblBorders>
         <w:tblCellMar>
           <w:top w:w="0" w:type="dxa"/>
           <w:left w:w="108" w:type="dxa"/>
@@ -1825,7 +2310,14 @@
         <w:tc>
           <w:tcPr>
             <w:tcW w:w="1727" w:type="dxa"/>
-            <w:tcBorders/>
+            <w:tcBorders>
+              <w:top w:val="single" w:sz="4" w:space="0" w:color="00000A"/>
+              <w:left w:val="single" w:sz="4" w:space="0" w:color="00000A"/>
+              <w:bottom w:val="single" w:sz="4" w:space="0" w:color="00000A"/>
+              <w:right w:val="single" w:sz="4" w:space="0" w:color="00000A"/>
+              <w:insideH w:val="single" w:sz="4" w:space="0" w:color="00000A"/>
+              <w:insideV w:val="single" w:sz="4" w:space="0" w:color="00000A"/>
+            </w:tcBorders>
             <w:shd w:fill="auto" w:val="clear"/>
             <w:tcMar>
               <w:left w:w="108" w:type="dxa"/>
@@ -1847,7 +2339,14 @@
         <w:tc>
           <w:tcPr>
             <w:tcW w:w="1440" w:type="dxa"/>
-            <w:tcBorders/>
+            <w:tcBorders>
+              <w:top w:val="single" w:sz="4" w:space="0" w:color="00000A"/>
+              <w:left w:val="single" w:sz="4" w:space="0" w:color="00000A"/>
+              <w:bottom w:val="single" w:sz="4" w:space="0" w:color="00000A"/>
+              <w:right w:val="single" w:sz="4" w:space="0" w:color="00000A"/>
+              <w:insideH w:val="single" w:sz="4" w:space="0" w:color="00000A"/>
+              <w:insideV w:val="single" w:sz="4" w:space="0" w:color="00000A"/>
+            </w:tcBorders>
             <w:shd w:fill="auto" w:val="clear"/>
             <w:tcMar>
               <w:left w:w="108" w:type="dxa"/>
@@ -1869,7 +2368,14 @@
         <w:tc>
           <w:tcPr>
             <w:tcW w:w="5689" w:type="dxa"/>
-            <w:tcBorders/>
+            <w:tcBorders>
+              <w:top w:val="single" w:sz="4" w:space="0" w:color="00000A"/>
+              <w:left w:val="single" w:sz="4" w:space="0" w:color="00000A"/>
+              <w:bottom w:val="single" w:sz="4" w:space="0" w:color="00000A"/>
+              <w:right w:val="single" w:sz="4" w:space="0" w:color="00000A"/>
+              <w:insideH w:val="single" w:sz="4" w:space="0" w:color="00000A"/>
+              <w:insideV w:val="single" w:sz="4" w:space="0" w:color="00000A"/>
+            </w:tcBorders>
             <w:shd w:fill="auto" w:val="clear"/>
             <w:tcMar>
               <w:left w:w="108" w:type="dxa"/>
@@ -1894,7 +2400,14 @@
         <w:tc>
           <w:tcPr>
             <w:tcW w:w="1727" w:type="dxa"/>
-            <w:tcBorders/>
+            <w:tcBorders>
+              <w:top w:val="single" w:sz="4" w:space="0" w:color="00000A"/>
+              <w:left w:val="single" w:sz="4" w:space="0" w:color="00000A"/>
+              <w:bottom w:val="single" w:sz="4" w:space="0" w:color="00000A"/>
+              <w:right w:val="single" w:sz="4" w:space="0" w:color="00000A"/>
+              <w:insideH w:val="single" w:sz="4" w:space="0" w:color="00000A"/>
+              <w:insideV w:val="single" w:sz="4" w:space="0" w:color="00000A"/>
+            </w:tcBorders>
             <w:shd w:fill="auto" w:val="clear"/>
             <w:tcMar>
               <w:left w:w="108" w:type="dxa"/>
@@ -1916,7 +2429,14 @@
         <w:tc>
           <w:tcPr>
             <w:tcW w:w="1440" w:type="dxa"/>
-            <w:tcBorders/>
+            <w:tcBorders>
+              <w:top w:val="single" w:sz="4" w:space="0" w:color="00000A"/>
+              <w:left w:val="single" w:sz="4" w:space="0" w:color="00000A"/>
+              <w:bottom w:val="single" w:sz="4" w:space="0" w:color="00000A"/>
+              <w:right w:val="single" w:sz="4" w:space="0" w:color="00000A"/>
+              <w:insideH w:val="single" w:sz="4" w:space="0" w:color="00000A"/>
+              <w:insideV w:val="single" w:sz="4" w:space="0" w:color="00000A"/>
+            </w:tcBorders>
             <w:shd w:fill="auto" w:val="clear"/>
             <w:tcMar>
               <w:left w:w="108" w:type="dxa"/>
@@ -1938,7 +2458,14 @@
         <w:tc>
           <w:tcPr>
             <w:tcW w:w="5689" w:type="dxa"/>
-            <w:tcBorders/>
+            <w:tcBorders>
+              <w:top w:val="single" w:sz="4" w:space="0" w:color="00000A"/>
+              <w:left w:val="single" w:sz="4" w:space="0" w:color="00000A"/>
+              <w:bottom w:val="single" w:sz="4" w:space="0" w:color="00000A"/>
+              <w:right w:val="single" w:sz="4" w:space="0" w:color="00000A"/>
+              <w:insideH w:val="single" w:sz="4" w:space="0" w:color="00000A"/>
+              <w:insideV w:val="single" w:sz="4" w:space="0" w:color="00000A"/>
+            </w:tcBorders>
             <w:shd w:fill="auto" w:val="clear"/>
             <w:tcMar>
               <w:left w:w="108" w:type="dxa"/>
@@ -1963,7 +2490,14 @@
         <w:tc>
           <w:tcPr>
             <w:tcW w:w="1727" w:type="dxa"/>
-            <w:tcBorders/>
+            <w:tcBorders>
+              <w:top w:val="single" w:sz="4" w:space="0" w:color="00000A"/>
+              <w:left w:val="single" w:sz="4" w:space="0" w:color="00000A"/>
+              <w:bottom w:val="single" w:sz="4" w:space="0" w:color="00000A"/>
+              <w:right w:val="single" w:sz="4" w:space="0" w:color="00000A"/>
+              <w:insideH w:val="single" w:sz="4" w:space="0" w:color="00000A"/>
+              <w:insideV w:val="single" w:sz="4" w:space="0" w:color="00000A"/>
+            </w:tcBorders>
             <w:shd w:fill="auto" w:val="clear"/>
             <w:tcMar>
               <w:left w:w="108" w:type="dxa"/>
@@ -1985,7 +2519,14 @@
         <w:tc>
           <w:tcPr>
             <w:tcW w:w="1440" w:type="dxa"/>
-            <w:tcBorders/>
+            <w:tcBorders>
+              <w:top w:val="single" w:sz="4" w:space="0" w:color="00000A"/>
+              <w:left w:val="single" w:sz="4" w:space="0" w:color="00000A"/>
+              <w:bottom w:val="single" w:sz="4" w:space="0" w:color="00000A"/>
+              <w:right w:val="single" w:sz="4" w:space="0" w:color="00000A"/>
+              <w:insideH w:val="single" w:sz="4" w:space="0" w:color="00000A"/>
+              <w:insideV w:val="single" w:sz="4" w:space="0" w:color="00000A"/>
+            </w:tcBorders>
             <w:shd w:fill="auto" w:val="clear"/>
             <w:tcMar>
               <w:left w:w="108" w:type="dxa"/>
@@ -2007,7 +2548,14 @@
         <w:tc>
           <w:tcPr>
             <w:tcW w:w="5689" w:type="dxa"/>
-            <w:tcBorders/>
+            <w:tcBorders>
+              <w:top w:val="single" w:sz="4" w:space="0" w:color="00000A"/>
+              <w:left w:val="single" w:sz="4" w:space="0" w:color="00000A"/>
+              <w:bottom w:val="single" w:sz="4" w:space="0" w:color="00000A"/>
+              <w:right w:val="single" w:sz="4" w:space="0" w:color="00000A"/>
+              <w:insideH w:val="single" w:sz="4" w:space="0" w:color="00000A"/>
+              <w:insideV w:val="single" w:sz="4" w:space="0" w:color="00000A"/>
+            </w:tcBorders>
             <w:shd w:fill="auto" w:val="clear"/>
             <w:tcMar>
               <w:left w:w="108" w:type="dxa"/>
@@ -2031,7 +2579,14 @@
         <w:tc>
           <w:tcPr>
             <w:tcW w:w="1727" w:type="dxa"/>
-            <w:tcBorders/>
+            <w:tcBorders>
+              <w:top w:val="single" w:sz="4" w:space="0" w:color="00000A"/>
+              <w:left w:val="single" w:sz="4" w:space="0" w:color="00000A"/>
+              <w:bottom w:val="single" w:sz="4" w:space="0" w:color="00000A"/>
+              <w:right w:val="single" w:sz="4" w:space="0" w:color="00000A"/>
+              <w:insideH w:val="single" w:sz="4" w:space="0" w:color="00000A"/>
+              <w:insideV w:val="single" w:sz="4" w:space="0" w:color="00000A"/>
+            </w:tcBorders>
             <w:shd w:fill="auto" w:val="clear"/>
             <w:tcMar>
               <w:left w:w="108" w:type="dxa"/>
@@ -2053,7 +2608,14 @@
         <w:tc>
           <w:tcPr>
             <w:tcW w:w="1440" w:type="dxa"/>
-            <w:tcBorders/>
+            <w:tcBorders>
+              <w:top w:val="single" w:sz="4" w:space="0" w:color="00000A"/>
+              <w:left w:val="single" w:sz="4" w:space="0" w:color="00000A"/>
+              <w:bottom w:val="single" w:sz="4" w:space="0" w:color="00000A"/>
+              <w:right w:val="single" w:sz="4" w:space="0" w:color="00000A"/>
+              <w:insideH w:val="single" w:sz="4" w:space="0" w:color="00000A"/>
+              <w:insideV w:val="single" w:sz="4" w:space="0" w:color="00000A"/>
+            </w:tcBorders>
             <w:shd w:fill="auto" w:val="clear"/>
             <w:tcMar>
               <w:left w:w="108" w:type="dxa"/>
@@ -2075,7 +2637,14 @@
         <w:tc>
           <w:tcPr>
             <w:tcW w:w="5689" w:type="dxa"/>
-            <w:tcBorders/>
+            <w:tcBorders>
+              <w:top w:val="single" w:sz="4" w:space="0" w:color="00000A"/>
+              <w:left w:val="single" w:sz="4" w:space="0" w:color="00000A"/>
+              <w:bottom w:val="single" w:sz="4" w:space="0" w:color="00000A"/>
+              <w:right w:val="single" w:sz="4" w:space="0" w:color="00000A"/>
+              <w:insideH w:val="single" w:sz="4" w:space="0" w:color="00000A"/>
+              <w:insideV w:val="single" w:sz="4" w:space="0" w:color="00000A"/>
+            </w:tcBorders>
             <w:shd w:fill="auto" w:val="clear"/>
             <w:tcMar>
               <w:left w:w="108" w:type="dxa"/>
@@ -2099,7 +2668,7 @@
     <w:p>
       <w:pPr>
         <w:pStyle w:val="NoSpacing"/>
-        <w:ind w:left="720" w:hanging="0"/>
+        <w:ind w:left="720" w:right="0" w:hanging="0"/>
         <w:rPr/>
       </w:pPr>
       <w:r>
@@ -2110,7 +2679,7 @@
     <w:p>
       <w:pPr>
         <w:pStyle w:val="NoSpacing"/>
-        <w:ind w:left="720" w:hanging="0"/>
+        <w:ind w:left="720" w:right="0" w:hanging="0"/>
         <w:rPr/>
       </w:pPr>
       <w:r>
@@ -2121,11 +2690,17 @@
     </w:p>
     <w:tbl>
       <w:tblPr>
-        <w:tblStyle w:val="TableGrid"/>
         <w:tblW w:w="4428" w:type="dxa"/>
         <w:jc w:val="left"/>
         <w:tblInd w:w="720" w:type="dxa"/>
-        <w:tblBorders/>
+        <w:tblBorders>
+          <w:top w:val="single" w:sz="4" w:space="0" w:color="00000A"/>
+          <w:left w:val="single" w:sz="4" w:space="0" w:color="00000A"/>
+          <w:bottom w:val="single" w:sz="4" w:space="0" w:color="00000A"/>
+          <w:right w:val="single" w:sz="4" w:space="0" w:color="00000A"/>
+          <w:insideH w:val="single" w:sz="4" w:space="0" w:color="00000A"/>
+          <w:insideV w:val="single" w:sz="4" w:space="0" w:color="00000A"/>
+        </w:tblBorders>
         <w:tblCellMar>
           <w:top w:w="0" w:type="dxa"/>
           <w:left w:w="108" w:type="dxa"/>
@@ -2143,7 +2718,14 @@
         <w:tc>
           <w:tcPr>
             <w:tcW w:w="1367" w:type="dxa"/>
-            <w:tcBorders/>
+            <w:tcBorders>
+              <w:top w:val="single" w:sz="4" w:space="0" w:color="00000A"/>
+              <w:left w:val="single" w:sz="4" w:space="0" w:color="00000A"/>
+              <w:bottom w:val="single" w:sz="4" w:space="0" w:color="00000A"/>
+              <w:right w:val="single" w:sz="4" w:space="0" w:color="00000A"/>
+              <w:insideH w:val="single" w:sz="4" w:space="0" w:color="00000A"/>
+              <w:insideV w:val="single" w:sz="4" w:space="0" w:color="00000A"/>
+            </w:tcBorders>
             <w:shd w:fill="auto" w:val="clear"/>
             <w:tcMar>
               <w:left w:w="108" w:type="dxa"/>
@@ -2165,7 +2747,14 @@
         <w:tc>
           <w:tcPr>
             <w:tcW w:w="1530" w:type="dxa"/>
-            <w:tcBorders/>
+            <w:tcBorders>
+              <w:top w:val="single" w:sz="4" w:space="0" w:color="00000A"/>
+              <w:left w:val="single" w:sz="4" w:space="0" w:color="00000A"/>
+              <w:bottom w:val="single" w:sz="4" w:space="0" w:color="00000A"/>
+              <w:right w:val="single" w:sz="4" w:space="0" w:color="00000A"/>
+              <w:insideH w:val="single" w:sz="4" w:space="0" w:color="00000A"/>
+              <w:insideV w:val="single" w:sz="4" w:space="0" w:color="00000A"/>
+            </w:tcBorders>
             <w:shd w:fill="auto" w:val="clear"/>
             <w:tcMar>
               <w:left w:w="108" w:type="dxa"/>
@@ -2187,7 +2776,14 @@
         <w:tc>
           <w:tcPr>
             <w:tcW w:w="1531" w:type="dxa"/>
-            <w:tcBorders/>
+            <w:tcBorders>
+              <w:top w:val="single" w:sz="4" w:space="0" w:color="00000A"/>
+              <w:left w:val="single" w:sz="4" w:space="0" w:color="00000A"/>
+              <w:bottom w:val="single" w:sz="4" w:space="0" w:color="00000A"/>
+              <w:right w:val="single" w:sz="4" w:space="0" w:color="00000A"/>
+              <w:insideH w:val="single" w:sz="4" w:space="0" w:color="00000A"/>
+              <w:insideV w:val="single" w:sz="4" w:space="0" w:color="00000A"/>
+            </w:tcBorders>
             <w:shd w:fill="auto" w:val="clear"/>
             <w:tcMar>
               <w:left w:w="108" w:type="dxa"/>
@@ -2212,7 +2808,14 @@
         <w:tc>
           <w:tcPr>
             <w:tcW w:w="1367" w:type="dxa"/>
-            <w:tcBorders/>
+            <w:tcBorders>
+              <w:top w:val="single" w:sz="4" w:space="0" w:color="00000A"/>
+              <w:left w:val="single" w:sz="4" w:space="0" w:color="00000A"/>
+              <w:bottom w:val="single" w:sz="4" w:space="0" w:color="00000A"/>
+              <w:right w:val="single" w:sz="4" w:space="0" w:color="00000A"/>
+              <w:insideH w:val="single" w:sz="4" w:space="0" w:color="00000A"/>
+              <w:insideV w:val="single" w:sz="4" w:space="0" w:color="00000A"/>
+            </w:tcBorders>
             <w:shd w:fill="auto" w:val="clear"/>
             <w:tcMar>
               <w:left w:w="108" w:type="dxa"/>
@@ -2234,7 +2837,14 @@
         <w:tc>
           <w:tcPr>
             <w:tcW w:w="1530" w:type="dxa"/>
-            <w:tcBorders/>
+            <w:tcBorders>
+              <w:top w:val="single" w:sz="4" w:space="0" w:color="00000A"/>
+              <w:left w:val="single" w:sz="4" w:space="0" w:color="00000A"/>
+              <w:bottom w:val="single" w:sz="4" w:space="0" w:color="00000A"/>
+              <w:right w:val="single" w:sz="4" w:space="0" w:color="00000A"/>
+              <w:insideH w:val="single" w:sz="4" w:space="0" w:color="00000A"/>
+              <w:insideV w:val="single" w:sz="4" w:space="0" w:color="00000A"/>
+            </w:tcBorders>
             <w:shd w:fill="auto" w:val="clear"/>
             <w:tcMar>
               <w:left w:w="108" w:type="dxa"/>
@@ -2256,7 +2866,14 @@
         <w:tc>
           <w:tcPr>
             <w:tcW w:w="1531" w:type="dxa"/>
-            <w:tcBorders/>
+            <w:tcBorders>
+              <w:top w:val="single" w:sz="4" w:space="0" w:color="00000A"/>
+              <w:left w:val="single" w:sz="4" w:space="0" w:color="00000A"/>
+              <w:bottom w:val="single" w:sz="4" w:space="0" w:color="00000A"/>
+              <w:right w:val="single" w:sz="4" w:space="0" w:color="00000A"/>
+              <w:insideH w:val="single" w:sz="4" w:space="0" w:color="00000A"/>
+              <w:insideV w:val="single" w:sz="4" w:space="0" w:color="00000A"/>
+            </w:tcBorders>
             <w:shd w:fill="auto" w:val="clear"/>
             <w:tcMar>
               <w:left w:w="108" w:type="dxa"/>
@@ -2281,7 +2898,14 @@
         <w:tc>
           <w:tcPr>
             <w:tcW w:w="1367" w:type="dxa"/>
-            <w:tcBorders/>
+            <w:tcBorders>
+              <w:top w:val="single" w:sz="4" w:space="0" w:color="00000A"/>
+              <w:left w:val="single" w:sz="4" w:space="0" w:color="00000A"/>
+              <w:bottom w:val="single" w:sz="4" w:space="0" w:color="00000A"/>
+              <w:right w:val="single" w:sz="4" w:space="0" w:color="00000A"/>
+              <w:insideH w:val="single" w:sz="4" w:space="0" w:color="00000A"/>
+              <w:insideV w:val="single" w:sz="4" w:space="0" w:color="00000A"/>
+            </w:tcBorders>
             <w:shd w:fill="auto" w:val="clear"/>
             <w:tcMar>
               <w:left w:w="108" w:type="dxa"/>
@@ -2303,7 +2927,14 @@
         <w:tc>
           <w:tcPr>
             <w:tcW w:w="1530" w:type="dxa"/>
-            <w:tcBorders/>
+            <w:tcBorders>
+              <w:top w:val="single" w:sz="4" w:space="0" w:color="00000A"/>
+              <w:left w:val="single" w:sz="4" w:space="0" w:color="00000A"/>
+              <w:bottom w:val="single" w:sz="4" w:space="0" w:color="00000A"/>
+              <w:right w:val="single" w:sz="4" w:space="0" w:color="00000A"/>
+              <w:insideH w:val="single" w:sz="4" w:space="0" w:color="00000A"/>
+              <w:insideV w:val="single" w:sz="4" w:space="0" w:color="00000A"/>
+            </w:tcBorders>
             <w:shd w:fill="auto" w:val="clear"/>
             <w:tcMar>
               <w:left w:w="108" w:type="dxa"/>
@@ -2325,7 +2956,14 @@
         <w:tc>
           <w:tcPr>
             <w:tcW w:w="1531" w:type="dxa"/>
-            <w:tcBorders/>
+            <w:tcBorders>
+              <w:top w:val="single" w:sz="4" w:space="0" w:color="00000A"/>
+              <w:left w:val="single" w:sz="4" w:space="0" w:color="00000A"/>
+              <w:bottom w:val="single" w:sz="4" w:space="0" w:color="00000A"/>
+              <w:right w:val="single" w:sz="4" w:space="0" w:color="00000A"/>
+              <w:insideH w:val="single" w:sz="4" w:space="0" w:color="00000A"/>
+              <w:insideV w:val="single" w:sz="4" w:space="0" w:color="00000A"/>
+            </w:tcBorders>
             <w:shd w:fill="auto" w:val="clear"/>
             <w:tcMar>
               <w:left w:w="108" w:type="dxa"/>
@@ -2350,7 +2988,14 @@
         <w:tc>
           <w:tcPr>
             <w:tcW w:w="1367" w:type="dxa"/>
-            <w:tcBorders/>
+            <w:tcBorders>
+              <w:top w:val="single" w:sz="4" w:space="0" w:color="00000A"/>
+              <w:left w:val="single" w:sz="4" w:space="0" w:color="00000A"/>
+              <w:bottom w:val="single" w:sz="4" w:space="0" w:color="00000A"/>
+              <w:right w:val="single" w:sz="4" w:space="0" w:color="00000A"/>
+              <w:insideH w:val="single" w:sz="4" w:space="0" w:color="00000A"/>
+              <w:insideV w:val="single" w:sz="4" w:space="0" w:color="00000A"/>
+            </w:tcBorders>
             <w:shd w:fill="auto" w:val="clear"/>
             <w:tcMar>
               <w:left w:w="108" w:type="dxa"/>
@@ -2372,7 +3017,14 @@
         <w:tc>
           <w:tcPr>
             <w:tcW w:w="1530" w:type="dxa"/>
-            <w:tcBorders/>
+            <w:tcBorders>
+              <w:top w:val="single" w:sz="4" w:space="0" w:color="00000A"/>
+              <w:left w:val="single" w:sz="4" w:space="0" w:color="00000A"/>
+              <w:bottom w:val="single" w:sz="4" w:space="0" w:color="00000A"/>
+              <w:right w:val="single" w:sz="4" w:space="0" w:color="00000A"/>
+              <w:insideH w:val="single" w:sz="4" w:space="0" w:color="00000A"/>
+              <w:insideV w:val="single" w:sz="4" w:space="0" w:color="00000A"/>
+            </w:tcBorders>
             <w:shd w:fill="auto" w:val="clear"/>
             <w:tcMar>
               <w:left w:w="108" w:type="dxa"/>
@@ -2394,7 +3046,14 @@
         <w:tc>
           <w:tcPr>
             <w:tcW w:w="1531" w:type="dxa"/>
-            <w:tcBorders/>
+            <w:tcBorders>
+              <w:top w:val="single" w:sz="4" w:space="0" w:color="00000A"/>
+              <w:left w:val="single" w:sz="4" w:space="0" w:color="00000A"/>
+              <w:bottom w:val="single" w:sz="4" w:space="0" w:color="00000A"/>
+              <w:right w:val="single" w:sz="4" w:space="0" w:color="00000A"/>
+              <w:insideH w:val="single" w:sz="4" w:space="0" w:color="00000A"/>
+              <w:insideV w:val="single" w:sz="4" w:space="0" w:color="00000A"/>
+            </w:tcBorders>
             <w:shd w:fill="auto" w:val="clear"/>
             <w:tcMar>
               <w:left w:w="108" w:type="dxa"/>
@@ -2419,7 +3078,14 @@
         <w:tc>
           <w:tcPr>
             <w:tcW w:w="1367" w:type="dxa"/>
-            <w:tcBorders/>
+            <w:tcBorders>
+              <w:top w:val="single" w:sz="4" w:space="0" w:color="00000A"/>
+              <w:left w:val="single" w:sz="4" w:space="0" w:color="00000A"/>
+              <w:bottom w:val="single" w:sz="4" w:space="0" w:color="00000A"/>
+              <w:right w:val="single" w:sz="4" w:space="0" w:color="00000A"/>
+              <w:insideH w:val="single" w:sz="4" w:space="0" w:color="00000A"/>
+              <w:insideV w:val="single" w:sz="4" w:space="0" w:color="00000A"/>
+            </w:tcBorders>
             <w:shd w:fill="auto" w:val="clear"/>
             <w:tcMar>
               <w:left w:w="108" w:type="dxa"/>
@@ -2441,7 +3107,14 @@
         <w:tc>
           <w:tcPr>
             <w:tcW w:w="1530" w:type="dxa"/>
-            <w:tcBorders/>
+            <w:tcBorders>
+              <w:top w:val="single" w:sz="4" w:space="0" w:color="00000A"/>
+              <w:left w:val="single" w:sz="4" w:space="0" w:color="00000A"/>
+              <w:bottom w:val="single" w:sz="4" w:space="0" w:color="00000A"/>
+              <w:right w:val="single" w:sz="4" w:space="0" w:color="00000A"/>
+              <w:insideH w:val="single" w:sz="4" w:space="0" w:color="00000A"/>
+              <w:insideV w:val="single" w:sz="4" w:space="0" w:color="00000A"/>
+            </w:tcBorders>
             <w:shd w:fill="auto" w:val="clear"/>
             <w:tcMar>
               <w:left w:w="108" w:type="dxa"/>
@@ -2463,7 +3136,14 @@
         <w:tc>
           <w:tcPr>
             <w:tcW w:w="1531" w:type="dxa"/>
-            <w:tcBorders/>
+            <w:tcBorders>
+              <w:top w:val="single" w:sz="4" w:space="0" w:color="00000A"/>
+              <w:left w:val="single" w:sz="4" w:space="0" w:color="00000A"/>
+              <w:bottom w:val="single" w:sz="4" w:space="0" w:color="00000A"/>
+              <w:right w:val="single" w:sz="4" w:space="0" w:color="00000A"/>
+              <w:insideH w:val="single" w:sz="4" w:space="0" w:color="00000A"/>
+              <w:insideV w:val="single" w:sz="4" w:space="0" w:color="00000A"/>
+            </w:tcBorders>
             <w:shd w:fill="auto" w:val="clear"/>
             <w:tcMar>
               <w:left w:w="108" w:type="dxa"/>
@@ -2487,18 +3167,19 @@
     <w:p>
       <w:pPr>
         <w:pStyle w:val="NoSpacing"/>
-        <w:ind w:left="720" w:hanging="0"/>
+        <w:ind w:left="720" w:right="0" w:hanging="0"/>
         <w:rPr/>
       </w:pPr>
       <w:r>
         <w:rPr/>
+        <w:tab/>
       </w:r>
       <w:r/>
     </w:p>
     <w:p>
       <w:pPr>
         <w:pStyle w:val="NoSpacing"/>
-        <w:ind w:left="720" w:hanging="0"/>
+        <w:ind w:left="720" w:right="0" w:hanging="0"/>
         <w:rPr/>
       </w:pPr>
       <w:r>
@@ -2509,11 +3190,17 @@
     </w:p>
     <w:tbl>
       <w:tblPr>
-        <w:tblStyle w:val="TableGrid"/>
         <w:tblW w:w="8855" w:type="dxa"/>
         <w:jc w:val="left"/>
         <w:tblInd w:w="720" w:type="dxa"/>
-        <w:tblBorders/>
+        <w:tblBorders>
+          <w:top w:val="single" w:sz="4" w:space="0" w:color="00000A"/>
+          <w:left w:val="single" w:sz="4" w:space="0" w:color="00000A"/>
+          <w:bottom w:val="single" w:sz="4" w:space="0" w:color="00000A"/>
+          <w:right w:val="single" w:sz="4" w:space="0" w:color="00000A"/>
+          <w:insideH w:val="single" w:sz="4" w:space="0" w:color="00000A"/>
+          <w:insideV w:val="single" w:sz="4" w:space="0" w:color="00000A"/>
+        </w:tblBorders>
         <w:tblCellMar>
           <w:top w:w="0" w:type="dxa"/>
           <w:left w:w="108" w:type="dxa"/>
@@ -2531,7 +3218,14 @@
         <w:tc>
           <w:tcPr>
             <w:tcW w:w="1548" w:type="dxa"/>
-            <w:tcBorders/>
+            <w:tcBorders>
+              <w:top w:val="single" w:sz="4" w:space="0" w:color="00000A"/>
+              <w:left w:val="single" w:sz="4" w:space="0" w:color="00000A"/>
+              <w:bottom w:val="single" w:sz="4" w:space="0" w:color="00000A"/>
+              <w:right w:val="single" w:sz="4" w:space="0" w:color="00000A"/>
+              <w:insideH w:val="single" w:sz="4" w:space="0" w:color="00000A"/>
+              <w:insideV w:val="single" w:sz="4" w:space="0" w:color="00000A"/>
+            </w:tcBorders>
             <w:shd w:fill="auto" w:val="clear"/>
             <w:tcMar>
               <w:left w:w="108" w:type="dxa"/>
@@ -2553,7 +3247,14 @@
         <w:tc>
           <w:tcPr>
             <w:tcW w:w="1708" w:type="dxa"/>
-            <w:tcBorders/>
+            <w:tcBorders>
+              <w:top w:val="single" w:sz="4" w:space="0" w:color="00000A"/>
+              <w:left w:val="single" w:sz="4" w:space="0" w:color="00000A"/>
+              <w:bottom w:val="single" w:sz="4" w:space="0" w:color="00000A"/>
+              <w:right w:val="single" w:sz="4" w:space="0" w:color="00000A"/>
+              <w:insideH w:val="single" w:sz="4" w:space="0" w:color="00000A"/>
+              <w:insideV w:val="single" w:sz="4" w:space="0" w:color="00000A"/>
+            </w:tcBorders>
             <w:shd w:fill="auto" w:val="clear"/>
             <w:tcMar>
               <w:left w:w="108" w:type="dxa"/>
@@ -2575,7 +3276,14 @@
         <w:tc>
           <w:tcPr>
             <w:tcW w:w="5599" w:type="dxa"/>
-            <w:tcBorders/>
+            <w:tcBorders>
+              <w:top w:val="single" w:sz="4" w:space="0" w:color="00000A"/>
+              <w:left w:val="single" w:sz="4" w:space="0" w:color="00000A"/>
+              <w:bottom w:val="single" w:sz="4" w:space="0" w:color="00000A"/>
+              <w:right w:val="single" w:sz="4" w:space="0" w:color="00000A"/>
+              <w:insideH w:val="single" w:sz="4" w:space="0" w:color="00000A"/>
+              <w:insideV w:val="single" w:sz="4" w:space="0" w:color="00000A"/>
+            </w:tcBorders>
             <w:shd w:fill="auto" w:val="clear"/>
             <w:tcMar>
               <w:left w:w="108" w:type="dxa"/>
@@ -2600,7 +3308,14 @@
         <w:tc>
           <w:tcPr>
             <w:tcW w:w="1548" w:type="dxa"/>
-            <w:tcBorders/>
+            <w:tcBorders>
+              <w:top w:val="single" w:sz="4" w:space="0" w:color="00000A"/>
+              <w:left w:val="single" w:sz="4" w:space="0" w:color="00000A"/>
+              <w:bottom w:val="single" w:sz="4" w:space="0" w:color="00000A"/>
+              <w:right w:val="single" w:sz="4" w:space="0" w:color="00000A"/>
+              <w:insideH w:val="single" w:sz="4" w:space="0" w:color="00000A"/>
+              <w:insideV w:val="single" w:sz="4" w:space="0" w:color="00000A"/>
+            </w:tcBorders>
             <w:shd w:fill="auto" w:val="clear"/>
             <w:tcMar>
               <w:left w:w="108" w:type="dxa"/>
@@ -2622,7 +3337,14 @@
         <w:tc>
           <w:tcPr>
             <w:tcW w:w="1708" w:type="dxa"/>
-            <w:tcBorders/>
+            <w:tcBorders>
+              <w:top w:val="single" w:sz="4" w:space="0" w:color="00000A"/>
+              <w:left w:val="single" w:sz="4" w:space="0" w:color="00000A"/>
+              <w:bottom w:val="single" w:sz="4" w:space="0" w:color="00000A"/>
+              <w:right w:val="single" w:sz="4" w:space="0" w:color="00000A"/>
+              <w:insideH w:val="single" w:sz="4" w:space="0" w:color="00000A"/>
+              <w:insideV w:val="single" w:sz="4" w:space="0" w:color="00000A"/>
+            </w:tcBorders>
             <w:shd w:fill="auto" w:val="clear"/>
             <w:tcMar>
               <w:left w:w="108" w:type="dxa"/>
@@ -2644,7 +3366,14 @@
         <w:tc>
           <w:tcPr>
             <w:tcW w:w="5599" w:type="dxa"/>
-            <w:tcBorders/>
+            <w:tcBorders>
+              <w:top w:val="single" w:sz="4" w:space="0" w:color="00000A"/>
+              <w:left w:val="single" w:sz="4" w:space="0" w:color="00000A"/>
+              <w:bottom w:val="single" w:sz="4" w:space="0" w:color="00000A"/>
+              <w:right w:val="single" w:sz="4" w:space="0" w:color="00000A"/>
+              <w:insideH w:val="single" w:sz="4" w:space="0" w:color="00000A"/>
+              <w:insideV w:val="single" w:sz="4" w:space="0" w:color="00000A"/>
+            </w:tcBorders>
             <w:shd w:fill="auto" w:val="clear"/>
             <w:tcMar>
               <w:left w:w="108" w:type="dxa"/>
@@ -2669,7 +3398,14 @@
         <w:tc>
           <w:tcPr>
             <w:tcW w:w="1548" w:type="dxa"/>
-            <w:tcBorders/>
+            <w:tcBorders>
+              <w:top w:val="single" w:sz="4" w:space="0" w:color="00000A"/>
+              <w:left w:val="single" w:sz="4" w:space="0" w:color="00000A"/>
+              <w:bottom w:val="single" w:sz="4" w:space="0" w:color="00000A"/>
+              <w:right w:val="single" w:sz="4" w:space="0" w:color="00000A"/>
+              <w:insideH w:val="single" w:sz="4" w:space="0" w:color="00000A"/>
+              <w:insideV w:val="single" w:sz="4" w:space="0" w:color="00000A"/>
+            </w:tcBorders>
             <w:shd w:fill="auto" w:val="clear"/>
             <w:tcMar>
               <w:left w:w="108" w:type="dxa"/>
@@ -2691,7 +3427,14 @@
         <w:tc>
           <w:tcPr>
             <w:tcW w:w="1708" w:type="dxa"/>
-            <w:tcBorders/>
+            <w:tcBorders>
+              <w:top w:val="single" w:sz="4" w:space="0" w:color="00000A"/>
+              <w:left w:val="single" w:sz="4" w:space="0" w:color="00000A"/>
+              <w:bottom w:val="single" w:sz="4" w:space="0" w:color="00000A"/>
+              <w:right w:val="single" w:sz="4" w:space="0" w:color="00000A"/>
+              <w:insideH w:val="single" w:sz="4" w:space="0" w:color="00000A"/>
+              <w:insideV w:val="single" w:sz="4" w:space="0" w:color="00000A"/>
+            </w:tcBorders>
             <w:shd w:fill="auto" w:val="clear"/>
             <w:tcMar>
               <w:left w:w="108" w:type="dxa"/>
@@ -2713,7 +3456,14 @@
         <w:tc>
           <w:tcPr>
             <w:tcW w:w="5599" w:type="dxa"/>
-            <w:tcBorders/>
+            <w:tcBorders>
+              <w:top w:val="single" w:sz="4" w:space="0" w:color="00000A"/>
+              <w:left w:val="single" w:sz="4" w:space="0" w:color="00000A"/>
+              <w:bottom w:val="single" w:sz="4" w:space="0" w:color="00000A"/>
+              <w:right w:val="single" w:sz="4" w:space="0" w:color="00000A"/>
+              <w:insideH w:val="single" w:sz="4" w:space="0" w:color="00000A"/>
+              <w:insideV w:val="single" w:sz="4" w:space="0" w:color="00000A"/>
+            </w:tcBorders>
             <w:shd w:fill="auto" w:val="clear"/>
             <w:tcMar>
               <w:left w:w="108" w:type="dxa"/>
@@ -2738,7 +3488,14 @@
         <w:tc>
           <w:tcPr>
             <w:tcW w:w="1548" w:type="dxa"/>
-            <w:tcBorders/>
+            <w:tcBorders>
+              <w:top w:val="single" w:sz="4" w:space="0" w:color="00000A"/>
+              <w:left w:val="single" w:sz="4" w:space="0" w:color="00000A"/>
+              <w:bottom w:val="single" w:sz="4" w:space="0" w:color="00000A"/>
+              <w:right w:val="single" w:sz="4" w:space="0" w:color="00000A"/>
+              <w:insideH w:val="single" w:sz="4" w:space="0" w:color="00000A"/>
+              <w:insideV w:val="single" w:sz="4" w:space="0" w:color="00000A"/>
+            </w:tcBorders>
             <w:shd w:fill="auto" w:val="clear"/>
             <w:tcMar>
               <w:left w:w="108" w:type="dxa"/>
@@ -2760,7 +3517,14 @@
         <w:tc>
           <w:tcPr>
             <w:tcW w:w="1708" w:type="dxa"/>
-            <w:tcBorders/>
+            <w:tcBorders>
+              <w:top w:val="single" w:sz="4" w:space="0" w:color="00000A"/>
+              <w:left w:val="single" w:sz="4" w:space="0" w:color="00000A"/>
+              <w:bottom w:val="single" w:sz="4" w:space="0" w:color="00000A"/>
+              <w:right w:val="single" w:sz="4" w:space="0" w:color="00000A"/>
+              <w:insideH w:val="single" w:sz="4" w:space="0" w:color="00000A"/>
+              <w:insideV w:val="single" w:sz="4" w:space="0" w:color="00000A"/>
+            </w:tcBorders>
             <w:shd w:fill="auto" w:val="clear"/>
             <w:tcMar>
               <w:left w:w="108" w:type="dxa"/>
@@ -2782,7 +3546,14 @@
         <w:tc>
           <w:tcPr>
             <w:tcW w:w="5599" w:type="dxa"/>
-            <w:tcBorders/>
+            <w:tcBorders>
+              <w:top w:val="single" w:sz="4" w:space="0" w:color="00000A"/>
+              <w:left w:val="single" w:sz="4" w:space="0" w:color="00000A"/>
+              <w:bottom w:val="single" w:sz="4" w:space="0" w:color="00000A"/>
+              <w:right w:val="single" w:sz="4" w:space="0" w:color="00000A"/>
+              <w:insideH w:val="single" w:sz="4" w:space="0" w:color="00000A"/>
+              <w:insideV w:val="single" w:sz="4" w:space="0" w:color="00000A"/>
+            </w:tcBorders>
             <w:shd w:fill="auto" w:val="clear"/>
             <w:tcMar>
               <w:left w:w="108" w:type="dxa"/>
@@ -2805,7 +3576,7 @@
     <w:p>
       <w:pPr>
         <w:pStyle w:val="NoSpacing"/>
-        <w:ind w:left="720" w:hanging="0"/>
+        <w:ind w:left="720" w:right="0" w:hanging="0"/>
         <w:rPr/>
       </w:pPr>
       <w:r>
@@ -2816,7 +3587,7 @@
     <w:p>
       <w:pPr>
         <w:pStyle w:val="NoSpacing"/>
-        <w:ind w:left="720" w:hanging="0"/>
+        <w:ind w:left="720" w:right="0" w:hanging="0"/>
         <w:rPr/>
       </w:pPr>
       <w:r>
@@ -2828,7 +3599,7 @@
     <w:p>
       <w:pPr>
         <w:pStyle w:val="NoSpacing"/>
-        <w:ind w:left="720" w:hanging="0"/>
+        <w:ind w:left="720" w:right="0" w:hanging="0"/>
         <w:rPr/>
       </w:pPr>
       <w:r>
@@ -2838,11 +3609,17 @@
     </w:p>
     <w:tbl>
       <w:tblPr>
-        <w:tblStyle w:val="TableGrid"/>
         <w:tblW w:w="3627" w:type="dxa"/>
         <w:jc w:val="left"/>
         <w:tblInd w:w="720" w:type="dxa"/>
-        <w:tblBorders/>
+        <w:tblBorders>
+          <w:top w:val="single" w:sz="4" w:space="0" w:color="00000A"/>
+          <w:left w:val="single" w:sz="4" w:space="0" w:color="00000A"/>
+          <w:bottom w:val="single" w:sz="4" w:space="0" w:color="00000A"/>
+          <w:right w:val="single" w:sz="4" w:space="0" w:color="00000A"/>
+          <w:insideH w:val="single" w:sz="4" w:space="0" w:color="00000A"/>
+          <w:insideV w:val="single" w:sz="4" w:space="0" w:color="00000A"/>
+        </w:tblBorders>
         <w:tblCellMar>
           <w:top w:w="0" w:type="dxa"/>
           <w:left w:w="108" w:type="dxa"/>
@@ -2860,7 +3637,14 @@
         <w:tc>
           <w:tcPr>
             <w:tcW w:w="1367" w:type="dxa"/>
-            <w:tcBorders/>
+            <w:tcBorders>
+              <w:top w:val="single" w:sz="4" w:space="0" w:color="00000A"/>
+              <w:left w:val="single" w:sz="4" w:space="0" w:color="00000A"/>
+              <w:bottom w:val="single" w:sz="4" w:space="0" w:color="00000A"/>
+              <w:right w:val="single" w:sz="4" w:space="0" w:color="00000A"/>
+              <w:insideH w:val="single" w:sz="4" w:space="0" w:color="00000A"/>
+              <w:insideV w:val="single" w:sz="4" w:space="0" w:color="00000A"/>
+            </w:tcBorders>
             <w:shd w:fill="auto" w:val="clear"/>
             <w:tcMar>
               <w:left w:w="108" w:type="dxa"/>
@@ -2882,7 +3666,14 @@
         <w:tc>
           <w:tcPr>
             <w:tcW w:w="1260" w:type="dxa"/>
-            <w:tcBorders/>
+            <w:tcBorders>
+              <w:top w:val="single" w:sz="4" w:space="0" w:color="00000A"/>
+              <w:left w:val="single" w:sz="4" w:space="0" w:color="00000A"/>
+              <w:bottom w:val="single" w:sz="4" w:space="0" w:color="00000A"/>
+              <w:right w:val="single" w:sz="4" w:space="0" w:color="00000A"/>
+              <w:insideH w:val="single" w:sz="4" w:space="0" w:color="00000A"/>
+              <w:insideV w:val="single" w:sz="4" w:space="0" w:color="00000A"/>
+            </w:tcBorders>
             <w:shd w:fill="auto" w:val="clear"/>
             <w:tcMar>
               <w:left w:w="108" w:type="dxa"/>
@@ -2904,7 +3695,14 @@
         <w:tc>
           <w:tcPr>
             <w:tcW w:w="1000" w:type="dxa"/>
-            <w:tcBorders/>
+            <w:tcBorders>
+              <w:top w:val="single" w:sz="4" w:space="0" w:color="00000A"/>
+              <w:left w:val="single" w:sz="4" w:space="0" w:color="00000A"/>
+              <w:bottom w:val="single" w:sz="4" w:space="0" w:color="00000A"/>
+              <w:right w:val="single" w:sz="4" w:space="0" w:color="00000A"/>
+              <w:insideH w:val="single" w:sz="4" w:space="0" w:color="00000A"/>
+              <w:insideV w:val="single" w:sz="4" w:space="0" w:color="00000A"/>
+            </w:tcBorders>
             <w:shd w:fill="auto" w:val="clear"/>
             <w:tcMar>
               <w:left w:w="108" w:type="dxa"/>
@@ -2929,7 +3727,14 @@
         <w:tc>
           <w:tcPr>
             <w:tcW w:w="1367" w:type="dxa"/>
-            <w:tcBorders/>
+            <w:tcBorders>
+              <w:top w:val="single" w:sz="4" w:space="0" w:color="00000A"/>
+              <w:left w:val="single" w:sz="4" w:space="0" w:color="00000A"/>
+              <w:bottom w:val="single" w:sz="4" w:space="0" w:color="00000A"/>
+              <w:right w:val="single" w:sz="4" w:space="0" w:color="00000A"/>
+              <w:insideH w:val="single" w:sz="4" w:space="0" w:color="00000A"/>
+              <w:insideV w:val="single" w:sz="4" w:space="0" w:color="00000A"/>
+            </w:tcBorders>
             <w:shd w:fill="auto" w:val="clear"/>
             <w:tcMar>
               <w:left w:w="108" w:type="dxa"/>
@@ -2951,7 +3756,14 @@
         <w:tc>
           <w:tcPr>
             <w:tcW w:w="1260" w:type="dxa"/>
-            <w:tcBorders/>
+            <w:tcBorders>
+              <w:top w:val="single" w:sz="4" w:space="0" w:color="00000A"/>
+              <w:left w:val="single" w:sz="4" w:space="0" w:color="00000A"/>
+              <w:bottom w:val="single" w:sz="4" w:space="0" w:color="00000A"/>
+              <w:right w:val="single" w:sz="4" w:space="0" w:color="00000A"/>
+              <w:insideH w:val="single" w:sz="4" w:space="0" w:color="00000A"/>
+              <w:insideV w:val="single" w:sz="4" w:space="0" w:color="00000A"/>
+            </w:tcBorders>
             <w:shd w:fill="auto" w:val="clear"/>
             <w:tcMar>
               <w:left w:w="108" w:type="dxa"/>
@@ -2973,7 +3785,14 @@
         <w:tc>
           <w:tcPr>
             <w:tcW w:w="1000" w:type="dxa"/>
-            <w:tcBorders/>
+            <w:tcBorders>
+              <w:top w:val="single" w:sz="4" w:space="0" w:color="00000A"/>
+              <w:left w:val="single" w:sz="4" w:space="0" w:color="00000A"/>
+              <w:bottom w:val="single" w:sz="4" w:space="0" w:color="00000A"/>
+              <w:right w:val="single" w:sz="4" w:space="0" w:color="00000A"/>
+              <w:insideH w:val="single" w:sz="4" w:space="0" w:color="00000A"/>
+              <w:insideV w:val="single" w:sz="4" w:space="0" w:color="00000A"/>
+            </w:tcBorders>
             <w:shd w:fill="auto" w:val="clear"/>
             <w:tcMar>
               <w:left w:w="108" w:type="dxa"/>
@@ -2998,7 +3817,14 @@
         <w:tc>
           <w:tcPr>
             <w:tcW w:w="1367" w:type="dxa"/>
-            <w:tcBorders/>
+            <w:tcBorders>
+              <w:top w:val="single" w:sz="4" w:space="0" w:color="00000A"/>
+              <w:left w:val="single" w:sz="4" w:space="0" w:color="00000A"/>
+              <w:bottom w:val="single" w:sz="4" w:space="0" w:color="00000A"/>
+              <w:right w:val="single" w:sz="4" w:space="0" w:color="00000A"/>
+              <w:insideH w:val="single" w:sz="4" w:space="0" w:color="00000A"/>
+              <w:insideV w:val="single" w:sz="4" w:space="0" w:color="00000A"/>
+            </w:tcBorders>
             <w:shd w:fill="auto" w:val="clear"/>
             <w:tcMar>
               <w:left w:w="108" w:type="dxa"/>
@@ -3020,7 +3846,14 @@
         <w:tc>
           <w:tcPr>
             <w:tcW w:w="1260" w:type="dxa"/>
-            <w:tcBorders/>
+            <w:tcBorders>
+              <w:top w:val="single" w:sz="4" w:space="0" w:color="00000A"/>
+              <w:left w:val="single" w:sz="4" w:space="0" w:color="00000A"/>
+              <w:bottom w:val="single" w:sz="4" w:space="0" w:color="00000A"/>
+              <w:right w:val="single" w:sz="4" w:space="0" w:color="00000A"/>
+              <w:insideH w:val="single" w:sz="4" w:space="0" w:color="00000A"/>
+              <w:insideV w:val="single" w:sz="4" w:space="0" w:color="00000A"/>
+            </w:tcBorders>
             <w:shd w:fill="auto" w:val="clear"/>
             <w:tcMar>
               <w:left w:w="108" w:type="dxa"/>
@@ -3042,7 +3875,14 @@
         <w:tc>
           <w:tcPr>
             <w:tcW w:w="1000" w:type="dxa"/>
-            <w:tcBorders/>
+            <w:tcBorders>
+              <w:top w:val="single" w:sz="4" w:space="0" w:color="00000A"/>
+              <w:left w:val="single" w:sz="4" w:space="0" w:color="00000A"/>
+              <w:bottom w:val="single" w:sz="4" w:space="0" w:color="00000A"/>
+              <w:right w:val="single" w:sz="4" w:space="0" w:color="00000A"/>
+              <w:insideH w:val="single" w:sz="4" w:space="0" w:color="00000A"/>
+              <w:insideV w:val="single" w:sz="4" w:space="0" w:color="00000A"/>
+            </w:tcBorders>
             <w:shd w:fill="auto" w:val="clear"/>
             <w:tcMar>
               <w:left w:w="108" w:type="dxa"/>
@@ -3067,7 +3907,14 @@
         <w:tc>
           <w:tcPr>
             <w:tcW w:w="1367" w:type="dxa"/>
-            <w:tcBorders/>
+            <w:tcBorders>
+              <w:top w:val="single" w:sz="4" w:space="0" w:color="00000A"/>
+              <w:left w:val="single" w:sz="4" w:space="0" w:color="00000A"/>
+              <w:bottom w:val="single" w:sz="4" w:space="0" w:color="00000A"/>
+              <w:right w:val="single" w:sz="4" w:space="0" w:color="00000A"/>
+              <w:insideH w:val="single" w:sz="4" w:space="0" w:color="00000A"/>
+              <w:insideV w:val="single" w:sz="4" w:space="0" w:color="00000A"/>
+            </w:tcBorders>
             <w:shd w:fill="auto" w:val="clear"/>
             <w:tcMar>
               <w:left w:w="108" w:type="dxa"/>
@@ -3089,7 +3936,14 @@
         <w:tc>
           <w:tcPr>
             <w:tcW w:w="1260" w:type="dxa"/>
-            <w:tcBorders/>
+            <w:tcBorders>
+              <w:top w:val="single" w:sz="4" w:space="0" w:color="00000A"/>
+              <w:left w:val="single" w:sz="4" w:space="0" w:color="00000A"/>
+              <w:bottom w:val="single" w:sz="4" w:space="0" w:color="00000A"/>
+              <w:right w:val="single" w:sz="4" w:space="0" w:color="00000A"/>
+              <w:insideH w:val="single" w:sz="4" w:space="0" w:color="00000A"/>
+              <w:insideV w:val="single" w:sz="4" w:space="0" w:color="00000A"/>
+            </w:tcBorders>
             <w:shd w:fill="auto" w:val="clear"/>
             <w:tcMar>
               <w:left w:w="108" w:type="dxa"/>
@@ -3111,7 +3965,14 @@
         <w:tc>
           <w:tcPr>
             <w:tcW w:w="1000" w:type="dxa"/>
-            <w:tcBorders/>
+            <w:tcBorders>
+              <w:top w:val="single" w:sz="4" w:space="0" w:color="00000A"/>
+              <w:left w:val="single" w:sz="4" w:space="0" w:color="00000A"/>
+              <w:bottom w:val="single" w:sz="4" w:space="0" w:color="00000A"/>
+              <w:right w:val="single" w:sz="4" w:space="0" w:color="00000A"/>
+              <w:insideH w:val="single" w:sz="4" w:space="0" w:color="00000A"/>
+              <w:insideV w:val="single" w:sz="4" w:space="0" w:color="00000A"/>
+            </w:tcBorders>
             <w:shd w:fill="auto" w:val="clear"/>
             <w:tcMar>
               <w:left w:w="108" w:type="dxa"/>
@@ -3136,7 +3997,14 @@
         <w:tc>
           <w:tcPr>
             <w:tcW w:w="1367" w:type="dxa"/>
-            <w:tcBorders/>
+            <w:tcBorders>
+              <w:top w:val="single" w:sz="4" w:space="0" w:color="00000A"/>
+              <w:left w:val="single" w:sz="4" w:space="0" w:color="00000A"/>
+              <w:bottom w:val="single" w:sz="4" w:space="0" w:color="00000A"/>
+              <w:right w:val="single" w:sz="4" w:space="0" w:color="00000A"/>
+              <w:insideH w:val="single" w:sz="4" w:space="0" w:color="00000A"/>
+              <w:insideV w:val="single" w:sz="4" w:space="0" w:color="00000A"/>
+            </w:tcBorders>
             <w:shd w:fill="auto" w:val="clear"/>
             <w:tcMar>
               <w:left w:w="108" w:type="dxa"/>
@@ -3158,7 +4026,14 @@
         <w:tc>
           <w:tcPr>
             <w:tcW w:w="1260" w:type="dxa"/>
-            <w:tcBorders/>
+            <w:tcBorders>
+              <w:top w:val="single" w:sz="4" w:space="0" w:color="00000A"/>
+              <w:left w:val="single" w:sz="4" w:space="0" w:color="00000A"/>
+              <w:bottom w:val="single" w:sz="4" w:space="0" w:color="00000A"/>
+              <w:right w:val="single" w:sz="4" w:space="0" w:color="00000A"/>
+              <w:insideH w:val="single" w:sz="4" w:space="0" w:color="00000A"/>
+              <w:insideV w:val="single" w:sz="4" w:space="0" w:color="00000A"/>
+            </w:tcBorders>
             <w:shd w:fill="auto" w:val="clear"/>
             <w:tcMar>
               <w:left w:w="108" w:type="dxa"/>
@@ -3180,7 +4055,14 @@
         <w:tc>
           <w:tcPr>
             <w:tcW w:w="1000" w:type="dxa"/>
-            <w:tcBorders/>
+            <w:tcBorders>
+              <w:top w:val="single" w:sz="4" w:space="0" w:color="00000A"/>
+              <w:left w:val="single" w:sz="4" w:space="0" w:color="00000A"/>
+              <w:bottom w:val="single" w:sz="4" w:space="0" w:color="00000A"/>
+              <w:right w:val="single" w:sz="4" w:space="0" w:color="00000A"/>
+              <w:insideH w:val="single" w:sz="4" w:space="0" w:color="00000A"/>
+              <w:insideV w:val="single" w:sz="4" w:space="0" w:color="00000A"/>
+            </w:tcBorders>
             <w:shd w:fill="auto" w:val="clear"/>
             <w:tcMar>
               <w:left w:w="108" w:type="dxa"/>
@@ -3205,7 +4087,14 @@
         <w:tc>
           <w:tcPr>
             <w:tcW w:w="1367" w:type="dxa"/>
-            <w:tcBorders/>
+            <w:tcBorders>
+              <w:top w:val="single" w:sz="4" w:space="0" w:color="00000A"/>
+              <w:left w:val="single" w:sz="4" w:space="0" w:color="00000A"/>
+              <w:bottom w:val="single" w:sz="4" w:space="0" w:color="00000A"/>
+              <w:right w:val="single" w:sz="4" w:space="0" w:color="00000A"/>
+              <w:insideH w:val="single" w:sz="4" w:space="0" w:color="00000A"/>
+              <w:insideV w:val="single" w:sz="4" w:space="0" w:color="00000A"/>
+            </w:tcBorders>
             <w:shd w:fill="auto" w:val="clear"/>
             <w:tcMar>
               <w:left w:w="108" w:type="dxa"/>
@@ -3227,7 +4116,14 @@
         <w:tc>
           <w:tcPr>
             <w:tcW w:w="1260" w:type="dxa"/>
-            <w:tcBorders/>
+            <w:tcBorders>
+              <w:top w:val="single" w:sz="4" w:space="0" w:color="00000A"/>
+              <w:left w:val="single" w:sz="4" w:space="0" w:color="00000A"/>
+              <w:bottom w:val="single" w:sz="4" w:space="0" w:color="00000A"/>
+              <w:right w:val="single" w:sz="4" w:space="0" w:color="00000A"/>
+              <w:insideH w:val="single" w:sz="4" w:space="0" w:color="00000A"/>
+              <w:insideV w:val="single" w:sz="4" w:space="0" w:color="00000A"/>
+            </w:tcBorders>
             <w:shd w:fill="auto" w:val="clear"/>
             <w:tcMar>
               <w:left w:w="108" w:type="dxa"/>
@@ -3249,7 +4145,14 @@
         <w:tc>
           <w:tcPr>
             <w:tcW w:w="1000" w:type="dxa"/>
-            <w:tcBorders/>
+            <w:tcBorders>
+              <w:top w:val="single" w:sz="4" w:space="0" w:color="00000A"/>
+              <w:left w:val="single" w:sz="4" w:space="0" w:color="00000A"/>
+              <w:bottom w:val="single" w:sz="4" w:space="0" w:color="00000A"/>
+              <w:right w:val="single" w:sz="4" w:space="0" w:color="00000A"/>
+              <w:insideH w:val="single" w:sz="4" w:space="0" w:color="00000A"/>
+              <w:insideV w:val="single" w:sz="4" w:space="0" w:color="00000A"/>
+            </w:tcBorders>
             <w:shd w:fill="auto" w:val="clear"/>
             <w:tcMar>
               <w:left w:w="108" w:type="dxa"/>
@@ -3274,7 +4177,14 @@
         <w:tc>
           <w:tcPr>
             <w:tcW w:w="1367" w:type="dxa"/>
-            <w:tcBorders/>
+            <w:tcBorders>
+              <w:top w:val="single" w:sz="4" w:space="0" w:color="00000A"/>
+              <w:left w:val="single" w:sz="4" w:space="0" w:color="00000A"/>
+              <w:bottom w:val="single" w:sz="4" w:space="0" w:color="00000A"/>
+              <w:right w:val="single" w:sz="4" w:space="0" w:color="00000A"/>
+              <w:insideH w:val="single" w:sz="4" w:space="0" w:color="00000A"/>
+              <w:insideV w:val="single" w:sz="4" w:space="0" w:color="00000A"/>
+            </w:tcBorders>
             <w:shd w:fill="auto" w:val="clear"/>
             <w:tcMar>
               <w:left w:w="108" w:type="dxa"/>
@@ -3296,7 +4206,14 @@
         <w:tc>
           <w:tcPr>
             <w:tcW w:w="1260" w:type="dxa"/>
-            <w:tcBorders/>
+            <w:tcBorders>
+              <w:top w:val="single" w:sz="4" w:space="0" w:color="00000A"/>
+              <w:left w:val="single" w:sz="4" w:space="0" w:color="00000A"/>
+              <w:bottom w:val="single" w:sz="4" w:space="0" w:color="00000A"/>
+              <w:right w:val="single" w:sz="4" w:space="0" w:color="00000A"/>
+              <w:insideH w:val="single" w:sz="4" w:space="0" w:color="00000A"/>
+              <w:insideV w:val="single" w:sz="4" w:space="0" w:color="00000A"/>
+            </w:tcBorders>
             <w:shd w:fill="auto" w:val="clear"/>
             <w:tcMar>
               <w:left w:w="108" w:type="dxa"/>
@@ -3318,7 +4235,14 @@
         <w:tc>
           <w:tcPr>
             <w:tcW w:w="1000" w:type="dxa"/>
-            <w:tcBorders/>
+            <w:tcBorders>
+              <w:top w:val="single" w:sz="4" w:space="0" w:color="00000A"/>
+              <w:left w:val="single" w:sz="4" w:space="0" w:color="00000A"/>
+              <w:bottom w:val="single" w:sz="4" w:space="0" w:color="00000A"/>
+              <w:right w:val="single" w:sz="4" w:space="0" w:color="00000A"/>
+              <w:insideH w:val="single" w:sz="4" w:space="0" w:color="00000A"/>
+              <w:insideV w:val="single" w:sz="4" w:space="0" w:color="00000A"/>
+            </w:tcBorders>
             <w:shd w:fill="auto" w:val="clear"/>
             <w:tcMar>
               <w:left w:w="108" w:type="dxa"/>
@@ -3343,7 +4267,14 @@
         <w:tc>
           <w:tcPr>
             <w:tcW w:w="1367" w:type="dxa"/>
-            <w:tcBorders/>
+            <w:tcBorders>
+              <w:top w:val="single" w:sz="4" w:space="0" w:color="00000A"/>
+              <w:left w:val="single" w:sz="4" w:space="0" w:color="00000A"/>
+              <w:bottom w:val="single" w:sz="4" w:space="0" w:color="00000A"/>
+              <w:right w:val="single" w:sz="4" w:space="0" w:color="00000A"/>
+              <w:insideH w:val="single" w:sz="4" w:space="0" w:color="00000A"/>
+              <w:insideV w:val="single" w:sz="4" w:space="0" w:color="00000A"/>
+            </w:tcBorders>
             <w:shd w:fill="auto" w:val="clear"/>
             <w:tcMar>
               <w:left w:w="108" w:type="dxa"/>
@@ -3365,7 +4296,14 @@
         <w:tc>
           <w:tcPr>
             <w:tcW w:w="1260" w:type="dxa"/>
-            <w:tcBorders/>
+            <w:tcBorders>
+              <w:top w:val="single" w:sz="4" w:space="0" w:color="00000A"/>
+              <w:left w:val="single" w:sz="4" w:space="0" w:color="00000A"/>
+              <w:bottom w:val="single" w:sz="4" w:space="0" w:color="00000A"/>
+              <w:right w:val="single" w:sz="4" w:space="0" w:color="00000A"/>
+              <w:insideH w:val="single" w:sz="4" w:space="0" w:color="00000A"/>
+              <w:insideV w:val="single" w:sz="4" w:space="0" w:color="00000A"/>
+            </w:tcBorders>
             <w:shd w:fill="auto" w:val="clear"/>
             <w:tcMar>
               <w:left w:w="108" w:type="dxa"/>
@@ -3387,7 +4325,14 @@
         <w:tc>
           <w:tcPr>
             <w:tcW w:w="1000" w:type="dxa"/>
-            <w:tcBorders/>
+            <w:tcBorders>
+              <w:top w:val="single" w:sz="4" w:space="0" w:color="00000A"/>
+              <w:left w:val="single" w:sz="4" w:space="0" w:color="00000A"/>
+              <w:bottom w:val="single" w:sz="4" w:space="0" w:color="00000A"/>
+              <w:right w:val="single" w:sz="4" w:space="0" w:color="00000A"/>
+              <w:insideH w:val="single" w:sz="4" w:space="0" w:color="00000A"/>
+              <w:insideV w:val="single" w:sz="4" w:space="0" w:color="00000A"/>
+            </w:tcBorders>
             <w:shd w:fill="auto" w:val="clear"/>
             <w:tcMar>
               <w:left w:w="108" w:type="dxa"/>
@@ -3411,7 +4356,7 @@
     <w:p>
       <w:pPr>
         <w:pStyle w:val="NoSpacing"/>
-        <w:ind w:left="720" w:hanging="0"/>
+        <w:ind w:left="720" w:right="0" w:hanging="0"/>
         <w:rPr/>
       </w:pPr>
       <w:r>
@@ -3660,7 +4605,7 @@
   <w:docDefaults>
     <w:rPrDefault>
       <w:rPr>
-        <w:rFonts w:ascii="Calibri" w:hAnsi="Calibri" w:eastAsia="Calibri" w:cs="" w:asciiTheme="minorHAnsi" w:cstheme="minorBidi" w:eastAsiaTheme="minorHAnsi" w:hAnsiTheme="minorHAnsi"/>
+        <w:rFonts w:ascii="Calibri" w:hAnsi="Calibri" w:eastAsia="Calibri" w:cs="Tahoma"/>
         <w:sz w:val="22"/>
         <w:szCs w:val="22"/>
         <w:lang w:val="en-US" w:eastAsia="en-US" w:bidi="ar-SA"/>
@@ -3672,168 +4617,28 @@
       </w:pPr>
     </w:pPrDefault>
   </w:docDefaults>
-  <w:latentStyles w:count="267" w:defQFormat="0" w:defUnhideWhenUsed="1" w:defSemiHidden="1" w:defUIPriority="99" w:defLockedState="0">
-    <w:lsdException w:qFormat="1" w:semiHidden="0" w:unhideWhenUsed="0" w:uiPriority="0" w:name="Normal"/>
-    <w:lsdException w:qFormat="1" w:semiHidden="0" w:unhideWhenUsed="0" w:uiPriority="9" w:name="heading 1"/>
-    <w:lsdException w:qFormat="1" w:uiPriority="9" w:name="heading 2"/>
-    <w:lsdException w:qFormat="1" w:uiPriority="9" w:name="heading 3"/>
-    <w:lsdException w:qFormat="1" w:uiPriority="9" w:name="heading 4"/>
-    <w:lsdException w:qFormat="1" w:uiPriority="9" w:name="heading 5"/>
-    <w:lsdException w:qFormat="1" w:uiPriority="9" w:name="heading 6"/>
-    <w:lsdException w:qFormat="1" w:uiPriority="9" w:name="heading 7"/>
-    <w:lsdException w:qFormat="1" w:uiPriority="9" w:name="heading 8"/>
-    <w:lsdException w:qFormat="1" w:uiPriority="9" w:name="heading 9"/>
-    <w:lsdException w:uiPriority="39" w:name="toc 1"/>
-    <w:lsdException w:uiPriority="39" w:name="toc 2"/>
-    <w:lsdException w:uiPriority="39" w:name="toc 3"/>
-    <w:lsdException w:uiPriority="39" w:name="toc 4"/>
-    <w:lsdException w:uiPriority="39" w:name="toc 5"/>
-    <w:lsdException w:uiPriority="39" w:name="toc 6"/>
-    <w:lsdException w:uiPriority="39" w:name="toc 7"/>
-    <w:lsdException w:uiPriority="39" w:name="toc 8"/>
-    <w:lsdException w:uiPriority="39" w:name="toc 9"/>
-    <w:lsdException w:qFormat="1" w:uiPriority="35" w:name="caption"/>
-    <w:lsdException w:qFormat="1" w:semiHidden="0" w:unhideWhenUsed="0" w:uiPriority="10" w:name="Title"/>
-    <w:lsdException w:uiPriority="1" w:name="Default Paragraph Font"/>
-    <w:lsdException w:qFormat="1" w:semiHidden="0" w:unhideWhenUsed="0" w:uiPriority="11" w:name="Subtitle"/>
-    <w:lsdException w:qFormat="1" w:semiHidden="0" w:unhideWhenUsed="0" w:uiPriority="22" w:name="Strong"/>
-    <w:lsdException w:qFormat="1" w:semiHidden="0" w:unhideWhenUsed="0" w:uiPriority="20" w:name="Emphasis"/>
-    <w:lsdException w:semiHidden="0" w:unhideWhenUsed="0" w:uiPriority="59" w:name="Table Grid"/>
-    <w:lsdException w:unhideWhenUsed="0" w:name="Placeholder Text"/>
-    <w:lsdException w:qFormat="1" w:semiHidden="0" w:unhideWhenUsed="0" w:uiPriority="1" w:name="No Spacing"/>
-    <w:lsdException w:semiHidden="0" w:unhideWhenUsed="0" w:uiPriority="60" w:name="Light Shading"/>
-    <w:lsdException w:semiHidden="0" w:unhideWhenUsed="0" w:uiPriority="61" w:name="Light List"/>
-    <w:lsdException w:semiHidden="0" w:unhideWhenUsed="0" w:uiPriority="62" w:name="Light Grid"/>
-    <w:lsdException w:semiHidden="0" w:unhideWhenUsed="0" w:uiPriority="63" w:name="Medium Shading 1"/>
-    <w:lsdException w:semiHidden="0" w:unhideWhenUsed="0" w:uiPriority="64" w:name="Medium Shading 2"/>
-    <w:lsdException w:semiHidden="0" w:unhideWhenUsed="0" w:uiPriority="65" w:name="Medium List 1"/>
-    <w:lsdException w:semiHidden="0" w:unhideWhenUsed="0" w:uiPriority="66" w:name="Medium List 2"/>
-    <w:lsdException w:semiHidden="0" w:unhideWhenUsed="0" w:uiPriority="67" w:name="Medium Grid 1"/>
-    <w:lsdException w:semiHidden="0" w:unhideWhenUsed="0" w:uiPriority="68" w:name="Medium Grid 2"/>
-    <w:lsdException w:semiHidden="0" w:unhideWhenUsed="0" w:uiPriority="69" w:name="Medium Grid 3"/>
-    <w:lsdException w:semiHidden="0" w:unhideWhenUsed="0" w:uiPriority="70" w:name="Dark List"/>
-    <w:lsdException w:semiHidden="0" w:unhideWhenUsed="0" w:uiPriority="71" w:name="Colorful Shading"/>
-    <w:lsdException w:semiHidden="0" w:unhideWhenUsed="0" w:uiPriority="72" w:name="Colorful List"/>
-    <w:lsdException w:semiHidden="0" w:unhideWhenUsed="0" w:uiPriority="73" w:name="Colorful Grid"/>
-    <w:lsdException w:semiHidden="0" w:unhideWhenUsed="0" w:uiPriority="60" w:name="Light Shading Accent 1"/>
-    <w:lsdException w:semiHidden="0" w:unhideWhenUsed="0" w:uiPriority="61" w:name="Light List Accent 1"/>
-    <w:lsdException w:semiHidden="0" w:unhideWhenUsed="0" w:uiPriority="62" w:name="Light Grid Accent 1"/>
-    <w:lsdException w:semiHidden="0" w:unhideWhenUsed="0" w:uiPriority="63" w:name="Medium Shading 1 Accent 1"/>
-    <w:lsdException w:semiHidden="0" w:unhideWhenUsed="0" w:uiPriority="64" w:name="Medium Shading 2 Accent 1"/>
-    <w:lsdException w:semiHidden="0" w:unhideWhenUsed="0" w:uiPriority="65" w:name="Medium List 1 Accent 1"/>
-    <w:lsdException w:unhideWhenUsed="0" w:name="Revision"/>
-    <w:lsdException w:qFormat="1" w:semiHidden="0" w:unhideWhenUsed="0" w:uiPriority="34" w:name="List Paragraph"/>
-    <w:lsdException w:qFormat="1" w:semiHidden="0" w:unhideWhenUsed="0" w:uiPriority="29" w:name="Quote"/>
-    <w:lsdException w:qFormat="1" w:semiHidden="0" w:unhideWhenUsed="0" w:uiPriority="30" w:name="Intense Quote"/>
-    <w:lsdException w:semiHidden="0" w:unhideWhenUsed="0" w:uiPriority="66" w:name="Medium List 2 Accent 1"/>
-    <w:lsdException w:semiHidden="0" w:unhideWhenUsed="0" w:uiPriority="67" w:name="Medium Grid 1 Accent 1"/>
-    <w:lsdException w:semiHidden="0" w:unhideWhenUsed="0" w:uiPriority="68" w:name="Medium Grid 2 Accent 1"/>
-    <w:lsdException w:semiHidden="0" w:unhideWhenUsed="0" w:uiPriority="69" w:name="Medium Grid 3 Accent 1"/>
-    <w:lsdException w:semiHidden="0" w:unhideWhenUsed="0" w:uiPriority="70" w:name="Dark List Accent 1"/>
-    <w:lsdException w:semiHidden="0" w:unhideWhenUsed="0" w:uiPriority="71" w:name="Colorful Shading Accent 1"/>
-    <w:lsdException w:semiHidden="0" w:unhideWhenUsed="0" w:uiPriority="72" w:name="Colorful List Accent 1"/>
-    <w:lsdException w:semiHidden="0" w:unhideWhenUsed="0" w:uiPriority="73" w:name="Colorful Grid Accent 1"/>
-    <w:lsdException w:semiHidden="0" w:unhideWhenUsed="0" w:uiPriority="60" w:name="Light Shading Accent 2"/>
-    <w:lsdException w:semiHidden="0" w:unhideWhenUsed="0" w:uiPriority="61" w:name="Light List Accent 2"/>
-    <w:lsdException w:semiHidden="0" w:unhideWhenUsed="0" w:uiPriority="62" w:name="Light Grid Accent 2"/>
-    <w:lsdException w:semiHidden="0" w:unhideWhenUsed="0" w:uiPriority="63" w:name="Medium Shading 1 Accent 2"/>
-    <w:lsdException w:semiHidden="0" w:unhideWhenUsed="0" w:uiPriority="64" w:name="Medium Shading 2 Accent 2"/>
-    <w:lsdException w:semiHidden="0" w:unhideWhenUsed="0" w:uiPriority="65" w:name="Medium List 1 Accent 2"/>
-    <w:lsdException w:semiHidden="0" w:unhideWhenUsed="0" w:uiPriority="66" w:name="Medium List 2 Accent 2"/>
-    <w:lsdException w:semiHidden="0" w:unhideWhenUsed="0" w:uiPriority="67" w:name="Medium Grid 1 Accent 2"/>
-    <w:lsdException w:semiHidden="0" w:unhideWhenUsed="0" w:uiPriority="68" w:name="Medium Grid 2 Accent 2"/>
-    <w:lsdException w:semiHidden="0" w:unhideWhenUsed="0" w:uiPriority="69" w:name="Medium Grid 3 Accent 2"/>
-    <w:lsdException w:semiHidden="0" w:unhideWhenUsed="0" w:uiPriority="70" w:name="Dark List Accent 2"/>
-    <w:lsdException w:semiHidden="0" w:unhideWhenUsed="0" w:uiPriority="71" w:name="Colorful Shading Accent 2"/>
-    <w:lsdException w:semiHidden="0" w:unhideWhenUsed="0" w:uiPriority="72" w:name="Colorful List Accent 2"/>
-    <w:lsdException w:semiHidden="0" w:unhideWhenUsed="0" w:uiPriority="73" w:name="Colorful Grid Accent 2"/>
-    <w:lsdException w:semiHidden="0" w:unhideWhenUsed="0" w:uiPriority="60" w:name="Light Shading Accent 3"/>
-    <w:lsdException w:semiHidden="0" w:unhideWhenUsed="0" w:uiPriority="61" w:name="Light List Accent 3"/>
-    <w:lsdException w:semiHidden="0" w:unhideWhenUsed="0" w:uiPriority="62" w:name="Light Grid Accent 3"/>
-    <w:lsdException w:semiHidden="0" w:unhideWhenUsed="0" w:uiPriority="63" w:name="Medium Shading 1 Accent 3"/>
-    <w:lsdException w:semiHidden="0" w:unhideWhenUsed="0" w:uiPriority="64" w:name="Medium Shading 2 Accent 3"/>
-    <w:lsdException w:semiHidden="0" w:unhideWhenUsed="0" w:uiPriority="65" w:name="Medium List 1 Accent 3"/>
-    <w:lsdException w:semiHidden="0" w:unhideWhenUsed="0" w:uiPriority="66" w:name="Medium List 2 Accent 3"/>
-    <w:lsdException w:semiHidden="0" w:unhideWhenUsed="0" w:uiPriority="67" w:name="Medium Grid 1 Accent 3"/>
-    <w:lsdException w:semiHidden="0" w:unhideWhenUsed="0" w:uiPriority="68" w:name="Medium Grid 2 Accent 3"/>
-    <w:lsdException w:semiHidden="0" w:unhideWhenUsed="0" w:uiPriority="69" w:name="Medium Grid 3 Accent 3"/>
-    <w:lsdException w:semiHidden="0" w:unhideWhenUsed="0" w:uiPriority="70" w:name="Dark List Accent 3"/>
-    <w:lsdException w:semiHidden="0" w:unhideWhenUsed="0" w:uiPriority="71" w:name="Colorful Shading Accent 3"/>
-    <w:lsdException w:semiHidden="0" w:unhideWhenUsed="0" w:uiPriority="72" w:name="Colorful List Accent 3"/>
-    <w:lsdException w:semiHidden="0" w:unhideWhenUsed="0" w:uiPriority="73" w:name="Colorful Grid Accent 3"/>
-    <w:lsdException w:semiHidden="0" w:unhideWhenUsed="0" w:uiPriority="60" w:name="Light Shading Accent 4"/>
-    <w:lsdException w:semiHidden="0" w:unhideWhenUsed="0" w:uiPriority="61" w:name="Light List Accent 4"/>
-    <w:lsdException w:semiHidden="0" w:unhideWhenUsed="0" w:uiPriority="62" w:name="Light Grid Accent 4"/>
-    <w:lsdException w:semiHidden="0" w:unhideWhenUsed="0" w:uiPriority="63" w:name="Medium Shading 1 Accent 4"/>
-    <w:lsdException w:semiHidden="0" w:unhideWhenUsed="0" w:uiPriority="64" w:name="Medium Shading 2 Accent 4"/>
-    <w:lsdException w:semiHidden="0" w:unhideWhenUsed="0" w:uiPriority="65" w:name="Medium List 1 Accent 4"/>
-    <w:lsdException w:semiHidden="0" w:unhideWhenUsed="0" w:uiPriority="66" w:name="Medium List 2 Accent 4"/>
-    <w:lsdException w:semiHidden="0" w:unhideWhenUsed="0" w:uiPriority="67" w:name="Medium Grid 1 Accent 4"/>
-    <w:lsdException w:semiHidden="0" w:unhideWhenUsed="0" w:uiPriority="68" w:name="Medium Grid 2 Accent 4"/>
-    <w:lsdException w:semiHidden="0" w:unhideWhenUsed="0" w:uiPriority="69" w:name="Medium Grid 3 Accent 4"/>
-    <w:lsdException w:semiHidden="0" w:unhideWhenUsed="0" w:uiPriority="70" w:name="Dark List Accent 4"/>
-    <w:lsdException w:semiHidden="0" w:unhideWhenUsed="0" w:uiPriority="71" w:name="Colorful Shading Accent 4"/>
-    <w:lsdException w:semiHidden="0" w:unhideWhenUsed="0" w:uiPriority="72" w:name="Colorful List Accent 4"/>
-    <w:lsdException w:semiHidden="0" w:unhideWhenUsed="0" w:uiPriority="73" w:name="Colorful Grid Accent 4"/>
-    <w:lsdException w:semiHidden="0" w:unhideWhenUsed="0" w:uiPriority="60" w:name="Light Shading Accent 5"/>
-    <w:lsdException w:semiHidden="0" w:unhideWhenUsed="0" w:uiPriority="61" w:name="Light List Accent 5"/>
-    <w:lsdException w:semiHidden="0" w:unhideWhenUsed="0" w:uiPriority="62" w:name="Light Grid Accent 5"/>
-    <w:lsdException w:semiHidden="0" w:unhideWhenUsed="0" w:uiPriority="63" w:name="Medium Shading 1 Accent 5"/>
-    <w:lsdException w:semiHidden="0" w:unhideWhenUsed="0" w:uiPriority="64" w:name="Medium Shading 2 Accent 5"/>
-    <w:lsdException w:semiHidden="0" w:unhideWhenUsed="0" w:uiPriority="65" w:name="Medium List 1 Accent 5"/>
-    <w:lsdException w:semiHidden="0" w:unhideWhenUsed="0" w:uiPriority="66" w:name="Medium List 2 Accent 5"/>
-    <w:lsdException w:semiHidden="0" w:unhideWhenUsed="0" w:uiPriority="67" w:name="Medium Grid 1 Accent 5"/>
-    <w:lsdException w:semiHidden="0" w:unhideWhenUsed="0" w:uiPriority="68" w:name="Medium Grid 2 Accent 5"/>
-    <w:lsdException w:semiHidden="0" w:unhideWhenUsed="0" w:uiPriority="69" w:name="Medium Grid 3 Accent 5"/>
-    <w:lsdException w:semiHidden="0" w:unhideWhenUsed="0" w:uiPriority="70" w:name="Dark List Accent 5"/>
-    <w:lsdException w:semiHidden="0" w:unhideWhenUsed="0" w:uiPriority="71" w:name="Colorful Shading Accent 5"/>
-    <w:lsdException w:semiHidden="0" w:unhideWhenUsed="0" w:uiPriority="72" w:name="Colorful List Accent 5"/>
-    <w:lsdException w:semiHidden="0" w:unhideWhenUsed="0" w:uiPriority="73" w:name="Colorful Grid Accent 5"/>
-    <w:lsdException w:semiHidden="0" w:unhideWhenUsed="0" w:uiPriority="60" w:name="Light Shading Accent 6"/>
-    <w:lsdException w:semiHidden="0" w:unhideWhenUsed="0" w:uiPriority="61" w:name="Light List Accent 6"/>
-    <w:lsdException w:semiHidden="0" w:unhideWhenUsed="0" w:uiPriority="62" w:name="Light Grid Accent 6"/>
-    <w:lsdException w:semiHidden="0" w:unhideWhenUsed="0" w:uiPriority="63" w:name="Medium Shading 1 Accent 6"/>
-    <w:lsdException w:semiHidden="0" w:unhideWhenUsed="0" w:uiPriority="64" w:name="Medium Shading 2 Accent 6"/>
-    <w:lsdException w:semiHidden="0" w:unhideWhenUsed="0" w:uiPriority="65" w:name="Medium List 1 Accent 6"/>
-    <w:lsdException w:semiHidden="0" w:unhideWhenUsed="0" w:uiPriority="66" w:name="Medium List 2 Accent 6"/>
-    <w:lsdException w:semiHidden="0" w:unhideWhenUsed="0" w:uiPriority="67" w:name="Medium Grid 1 Accent 6"/>
-    <w:lsdException w:semiHidden="0" w:unhideWhenUsed="0" w:uiPriority="68" w:name="Medium Grid 2 Accent 6"/>
-    <w:lsdException w:semiHidden="0" w:unhideWhenUsed="0" w:uiPriority="69" w:name="Medium Grid 3 Accent 6"/>
-    <w:lsdException w:semiHidden="0" w:unhideWhenUsed="0" w:uiPriority="70" w:name="Dark List Accent 6"/>
-    <w:lsdException w:semiHidden="0" w:unhideWhenUsed="0" w:uiPriority="71" w:name="Colorful Shading Accent 6"/>
-    <w:lsdException w:semiHidden="0" w:unhideWhenUsed="0" w:uiPriority="72" w:name="Colorful List Accent 6"/>
-    <w:lsdException w:semiHidden="0" w:unhideWhenUsed="0" w:uiPriority="73" w:name="Colorful Grid Accent 6"/>
-    <w:lsdException w:qFormat="1" w:semiHidden="0" w:unhideWhenUsed="0" w:uiPriority="19" w:name="Subtle Emphasis"/>
-    <w:lsdException w:qFormat="1" w:semiHidden="0" w:unhideWhenUsed="0" w:uiPriority="21" w:name="Intense Emphasis"/>
-    <w:lsdException w:qFormat="1" w:semiHidden="0" w:unhideWhenUsed="0" w:uiPriority="31" w:name="Subtle Reference"/>
-    <w:lsdException w:qFormat="1" w:semiHidden="0" w:unhideWhenUsed="0" w:uiPriority="32" w:name="Intense Reference"/>
-    <w:lsdException w:qFormat="1" w:semiHidden="0" w:unhideWhenUsed="0" w:uiPriority="33" w:name="Book Title"/>
-    <w:lsdException w:uiPriority="37" w:name="Bibliography"/>
-    <w:lsdException w:qFormat="1" w:uiPriority="39" w:name="TOC Heading"/>
-  </w:latentStyles>
-  <w:style w:type="paragraph" w:styleId="Normal" w:default="1">
+  <w:style w:type="paragraph" w:styleId="Normal">
     <w:name w:val="Normal"/>
-    <w:qFormat/>
     <w:pPr>
       <w:widowControl/>
       <w:suppressAutoHyphens w:val="true"/>
+      <w:kinsoku w:val="true"/>
+      <w:overflowPunct w:val="true"/>
+      <w:autoSpaceDE w:val="true"/>
       <w:bidi w:val="0"/>
       <w:spacing w:lineRule="auto" w:line="276" w:before="0" w:after="200"/>
       <w:jc w:val="left"/>
     </w:pPr>
     <w:rPr>
-      <w:rFonts w:ascii="Calibri" w:hAnsi="Calibri" w:eastAsia="Calibri" w:cs="" w:asciiTheme="minorHAnsi" w:cstheme="minorBidi" w:eastAsiaTheme="minorHAnsi" w:hAnsiTheme="minorHAnsi"/>
+      <w:rFonts w:ascii="Calibri" w:hAnsi="Calibri" w:eastAsia="Calibri"/>
       <w:color w:val="auto"/>
       <w:sz w:val="22"/>
       <w:szCs w:val="22"/>
       <w:lang w:val="en-US" w:eastAsia="en-US" w:bidi="ar-SA"/>
     </w:rPr>
   </w:style>
-  <w:style w:type="character" w:styleId="DefaultParagraphFont" w:default="1">
+  <w:style w:type="character" w:styleId="DefaultParagraphFont">
     <w:name w:val="Default Paragraph Font"/>
-    <w:uiPriority w:val="1"/>
-    <w:semiHidden/>
-    <w:unhideWhenUsed/>
     <w:rPr/>
   </w:style>
   <w:style w:type="paragraph" w:styleId="Heading">
@@ -3893,367 +4698,32 @@
   </w:style>
   <w:style w:type="paragraph" w:styleId="NoSpacing">
     <w:name w:val="No Spacing"/>
-    <w:uiPriority w:val="1"/>
-    <w:qFormat/>
-    <w:rsid w:val="00e52bda"/>
     <w:pPr>
       <w:widowControl/>
       <w:suppressAutoHyphens w:val="true"/>
+      <w:kinsoku w:val="true"/>
+      <w:overflowPunct w:val="true"/>
+      <w:autoSpaceDE w:val="true"/>
       <w:bidi w:val="0"/>
       <w:spacing w:lineRule="auto" w:line="240" w:before="0" w:after="0"/>
       <w:jc w:val="left"/>
     </w:pPr>
     <w:rPr>
-      <w:rFonts w:ascii="Calibri" w:hAnsi="Calibri" w:eastAsia="Calibri" w:cs="" w:asciiTheme="minorHAnsi" w:cstheme="minorBidi" w:eastAsiaTheme="minorHAnsi" w:hAnsiTheme="minorHAnsi"/>
+      <w:rFonts w:ascii="Calibri" w:hAnsi="Calibri" w:eastAsia="Calibri"/>
       <w:color w:val="auto"/>
       <w:sz w:val="22"/>
       <w:szCs w:val="22"/>
       <w:lang w:val="en-US" w:eastAsia="en-US" w:bidi="ar-SA"/>
     </w:rPr>
   </w:style>
-  <w:style w:type="numbering" w:styleId="NoList" w:default="1">
+  <w:style w:type="paragraph" w:styleId="TableContents">
+    <w:name w:val="Table Contents"/>
+    <w:basedOn w:val="Normal"/>
+    <w:pPr/>
+    <w:rPr/>
+  </w:style>
+  <w:style w:type="numbering" w:styleId="NoList">
     <w:name w:val="No List"/>
-    <w:uiPriority w:val="99"/>
-    <w:semiHidden/>
-    <w:unhideWhenUsed/>
-  </w:style>
-  <w:style w:type="table" w:default="1" w:styleId="TableNormal">
-    <w:name w:val="Normal Table"/>
-    <w:uiPriority w:val="99"/>
-    <w:semiHidden/>
-    <w:unhideWhenUsed/>
-    <w:tblPr>
-      <w:tblInd w:type="dxa" w:w="0"/>
-      <w:tblCellMar>
-        <w:top w:w="0" w:type="dxa"/>
-        <w:left w:w="108" w:type="dxa"/>
-        <w:bottom w:w="0" w:type="dxa"/>
-        <w:right w:w="108" w:type="dxa"/>
-      </w:tblCellMar>
-    </w:tblPr>
-  </w:style>
-  <w:style w:type="table" w:styleId="TableGrid">
-    <w:name w:val="Table Grid"/>
-    <w:basedOn w:val="TableNormal"/>
-    <w:uiPriority w:val="59"/>
-    <w:rsid w:val="00e52bda"/>
-    <w:pPr>
-      <w:spacing w:lineRule="auto" w:line="240" w:after="0"/>
-    </w:pPr>
-    <w:tblPr>
-      <w:tblInd w:type="dxa" w:w="0"/>
-      <w:tblBorders>
-        <w:top w:space="0" w:sz="4" w:color="auto" w:val="single"/>
-        <w:left w:space="0" w:sz="4" w:color="auto" w:val="single"/>
-        <w:bottom w:space="0" w:sz="4" w:color="auto" w:val="single"/>
-        <w:right w:space="0" w:sz="4" w:color="auto" w:val="single"/>
-        <w:insideH w:space="0" w:sz="4" w:color="auto" w:val="single"/>
-        <w:insideV w:space="0" w:sz="4" w:color="auto" w:val="single"/>
-      </w:tblBorders>
-      <w:tblCellMar>
-        <w:top w:w="0" w:type="dxa"/>
-        <w:left w:w="108" w:type="dxa"/>
-        <w:bottom w:w="0" w:type="dxa"/>
-        <w:right w:w="108" w:type="dxa"/>
-      </w:tblCellMar>
-    </w:tblPr>
   </w:style>
 </w:styles>
-</file>
-
-<file path=word/theme/theme1.xml><?xml version="1.0" encoding="utf-8"?>
-<a:theme xmlns:a="http://schemas.openxmlformats.org/drawingml/2006/main" name="Office Theme">
-  <a:themeElements>
-    <a:clrScheme name="Office">
-      <a:dk1>
-        <a:sysClr val="windowText" lastClr="000000"/>
-      </a:dk1>
-      <a:lt1>
-        <a:sysClr val="window" lastClr="FFFFFF"/>
-      </a:lt1>
-      <a:dk2>
-        <a:srgbClr val="1F497D"/>
-      </a:dk2>
-      <a:lt2>
-        <a:srgbClr val="EEECE1"/>
-      </a:lt2>
-      <a:accent1>
-        <a:srgbClr val="4F81BD"/>
-      </a:accent1>
-      <a:accent2>
-        <a:srgbClr val="C0504D"/>
-      </a:accent2>
-      <a:accent3>
-        <a:srgbClr val="9BBB59"/>
-      </a:accent3>
-      <a:accent4>
-        <a:srgbClr val="8064A2"/>
-      </a:accent4>
-      <a:accent5>
-        <a:srgbClr val="4BACC6"/>
-      </a:accent5>
-      <a:accent6>
-        <a:srgbClr val="F79646"/>
-      </a:accent6>
-      <a:hlink>
-        <a:srgbClr val="0000FF"/>
-      </a:hlink>
-      <a:folHlink>
-        <a:srgbClr val="800080"/>
-      </a:folHlink>
-    </a:clrScheme>
-    <a:fontScheme name="Office">
-      <a:majorFont>
-        <a:latin typeface="Cambria"/>
-        <a:ea typeface=""/>
-        <a:cs typeface=""/>
-        <a:font script="Jpan" typeface="ＭＳ ゴシック"/>
-        <a:font script="Hang" typeface="맑은 고딕"/>
-        <a:font script="Hans" typeface="宋体"/>
-        <a:font script="Hant" typeface="新細明體"/>
-        <a:font script="Arab" typeface="Times New Roman"/>
-        <a:font script="Hebr" typeface="Times New Roman"/>
-        <a:font script="Thai" typeface="Angsana New"/>
-        <a:font script="Ethi" typeface="Nyala"/>
-        <a:font script="Beng" typeface="Vrinda"/>
-        <a:font script="Gujr" typeface="Shruti"/>
-        <a:font script="Khmr" typeface="MoolBoran"/>
-        <a:font script="Knda" typeface="Tunga"/>
-        <a:font script="Guru" typeface="Raavi"/>
-        <a:font script="Cans" typeface="Euphemia"/>
-        <a:font script="Cher" typeface="Plantagenet Cherokee"/>
-        <a:font script="Yiii" typeface="Microsoft Yi Baiti"/>
-        <a:font script="Tibt" typeface="Microsoft Himalaya"/>
-        <a:font script="Thaa" typeface="MV Boli"/>
-        <a:font script="Deva" typeface="Mangal"/>
-        <a:font script="Telu" typeface="Gautami"/>
-        <a:font script="Taml" typeface="Latha"/>
-        <a:font script="Syrc" typeface="Estrangelo Edessa"/>
-        <a:font script="Orya" typeface="Kalinga"/>
-        <a:font script="Mlym" typeface="Kartika"/>
-        <a:font script="Laoo" typeface="DokChampa"/>
-        <a:font script="Sinh" typeface="Iskoola Pota"/>
-        <a:font script="Mong" typeface="Mongolian Baiti"/>
-        <a:font script="Viet" typeface="Times New Roman"/>
-        <a:font script="Uigh" typeface="Microsoft Uighur"/>
-        <a:font script="Geor" typeface="Sylfaen"/>
-      </a:majorFont>
-      <a:minorFont>
-        <a:latin typeface="Calibri"/>
-        <a:ea typeface=""/>
-        <a:cs typeface=""/>
-        <a:font script="Jpan" typeface="ＭＳ 明朝"/>
-        <a:font script="Hang" typeface="맑은 고딕"/>
-        <a:font script="Hans" typeface="宋体"/>
-        <a:font script="Hant" typeface="新細明體"/>
-        <a:font script="Arab" typeface="Arial"/>
-        <a:font script="Hebr" typeface="Arial"/>
-        <a:font script="Thai" typeface="Cordia New"/>
-        <a:font script="Ethi" typeface="Nyala"/>
-        <a:font script="Beng" typeface="Vrinda"/>
-        <a:font script="Gujr" typeface="Shruti"/>
-        <a:font script="Khmr" typeface="DaunPenh"/>
-        <a:font script="Knda" typeface="Tunga"/>
-        <a:font script="Guru" typeface="Raavi"/>
-        <a:font script="Cans" typeface="Euphemia"/>
-        <a:font script="Cher" typeface="Plantagenet Cherokee"/>
-        <a:font script="Yiii" typeface="Microsoft Yi Baiti"/>
-        <a:font script="Tibt" typeface="Microsoft Himalaya"/>
-        <a:font script="Thaa" typeface="MV Boli"/>
-        <a:font script="Deva" typeface="Mangal"/>
-        <a:font script="Telu" typeface="Gautami"/>
-        <a:font script="Taml" typeface="Latha"/>
-        <a:font script="Syrc" typeface="Estrangelo Edessa"/>
-        <a:font script="Orya" typeface="Kalinga"/>
-        <a:font script="Mlym" typeface="Kartika"/>
-        <a:font script="Laoo" typeface="DokChampa"/>
-        <a:font script="Sinh" typeface="Iskoola Pota"/>
-        <a:font script="Mong" typeface="Mongolian Baiti"/>
-        <a:font script="Viet" typeface="Arial"/>
-        <a:font script="Uigh" typeface="Microsoft Uighur"/>
-        <a:font script="Geor" typeface="Sylfaen"/>
-      </a:minorFont>
-    </a:fontScheme>
-    <a:fmtScheme name="Office">
-      <a:fillStyleLst>
-        <a:solidFill>
-          <a:schemeClr val="phClr"/>
-        </a:solidFill>
-        <a:gradFill rotWithShape="1">
-          <a:gsLst>
-            <a:gs pos="0">
-              <a:schemeClr val="phClr">
-                <a:tint val="50000"/>
-                <a:satMod val="300000"/>
-              </a:schemeClr>
-            </a:gs>
-            <a:gs pos="35000">
-              <a:schemeClr val="phClr">
-                <a:tint val="37000"/>
-                <a:satMod val="300000"/>
-              </a:schemeClr>
-            </a:gs>
-            <a:gs pos="100000">
-              <a:schemeClr val="phClr">
-                <a:tint val="15000"/>
-                <a:satMod val="350000"/>
-              </a:schemeClr>
-            </a:gs>
-          </a:gsLst>
-          <a:lin ang="16200000" scaled="1"/>
-        </a:gradFill>
-        <a:gradFill rotWithShape="1">
-          <a:gsLst>
-            <a:gs pos="0">
-              <a:schemeClr val="phClr">
-                <a:shade val="51000"/>
-                <a:satMod val="130000"/>
-              </a:schemeClr>
-            </a:gs>
-            <a:gs pos="80000">
-              <a:schemeClr val="phClr">
-                <a:shade val="93000"/>
-                <a:satMod val="130000"/>
-              </a:schemeClr>
-            </a:gs>
-            <a:gs pos="100000">
-              <a:schemeClr val="phClr">
-                <a:shade val="94000"/>
-                <a:satMod val="135000"/>
-              </a:schemeClr>
-            </a:gs>
-          </a:gsLst>
-          <a:lin ang="16200000" scaled="0"/>
-        </a:gradFill>
-      </a:fillStyleLst>
-      <a:lnStyleLst>
-        <a:ln w="9525" cap="flat" cmpd="sng" algn="ctr">
-          <a:solidFill>
-            <a:schemeClr val="phClr">
-              <a:shade val="95000"/>
-              <a:satMod val="105000"/>
-            </a:schemeClr>
-          </a:solidFill>
-          <a:prstDash val="solid"/>
-        </a:ln>
-        <a:ln w="25400" cap="flat" cmpd="sng" algn="ctr">
-          <a:solidFill>
-            <a:schemeClr val="phClr"/>
-          </a:solidFill>
-          <a:prstDash val="solid"/>
-        </a:ln>
-        <a:ln w="38100" cap="flat" cmpd="sng" algn="ctr">
-          <a:solidFill>
-            <a:schemeClr val="phClr"/>
-          </a:solidFill>
-          <a:prstDash val="solid"/>
-        </a:ln>
-      </a:lnStyleLst>
-      <a:effectStyleLst>
-        <a:effectStyle>
-          <a:effectLst>
-            <a:outerShdw blurRad="40000" dist="20000" dir="5400000" rotWithShape="0">
-              <a:srgbClr val="000000">
-                <a:alpha val="38000"/>
-              </a:srgbClr>
-            </a:outerShdw>
-          </a:effectLst>
-        </a:effectStyle>
-        <a:effectStyle>
-          <a:effectLst>
-            <a:outerShdw blurRad="40000" dist="23000" dir="5400000" rotWithShape="0">
-              <a:srgbClr val="000000">
-                <a:alpha val="35000"/>
-              </a:srgbClr>
-            </a:outerShdw>
-          </a:effectLst>
-        </a:effectStyle>
-        <a:effectStyle>
-          <a:effectLst>
-            <a:outerShdw blurRad="40000" dist="23000" dir="5400000" rotWithShape="0">
-              <a:srgbClr val="000000">
-                <a:alpha val="35000"/>
-              </a:srgbClr>
-            </a:outerShdw>
-          </a:effectLst>
-          <a:scene3d>
-            <a:camera prst="orthographicFront">
-              <a:rot lat="0" lon="0" rev="0"/>
-            </a:camera>
-            <a:lightRig rig="threePt" dir="t">
-              <a:rot lat="0" lon="0" rev="1200000"/>
-            </a:lightRig>
-          </a:scene3d>
-          <a:sp3d>
-            <a:bevelT w="63500" h="25400"/>
-          </a:sp3d>
-        </a:effectStyle>
-      </a:effectStyleLst>
-      <a:bgFillStyleLst>
-        <a:solidFill>
-          <a:schemeClr val="phClr"/>
-        </a:solidFill>
-        <a:gradFill rotWithShape="1">
-          <a:gsLst>
-            <a:gs pos="0">
-              <a:schemeClr val="phClr">
-                <a:tint val="40000"/>
-                <a:satMod val="350000"/>
-              </a:schemeClr>
-            </a:gs>
-            <a:gs pos="40000">
-              <a:schemeClr val="phClr">
-                <a:tint val="45000"/>
-                <a:shade val="99000"/>
-                <a:satMod val="350000"/>
-              </a:schemeClr>
-            </a:gs>
-            <a:gs pos="100000">
-              <a:schemeClr val="phClr">
-                <a:shade val="20000"/>
-                <a:satMod val="255000"/>
-              </a:schemeClr>
-            </a:gs>
-          </a:gsLst>
-          <a:path path="circle">
-            <a:fillToRect l="50000" t="-80000" r="50000" b="180000"/>
-          </a:path>
-        </a:gradFill>
-        <a:gradFill rotWithShape="1">
-          <a:gsLst>
-            <a:gs pos="0">
-              <a:schemeClr val="phClr">
-                <a:tint val="80000"/>
-                <a:satMod val="300000"/>
-              </a:schemeClr>
-            </a:gs>
-            <a:gs pos="100000">
-              <a:schemeClr val="phClr">
-                <a:shade val="30000"/>
-                <a:satMod val="200000"/>
-              </a:schemeClr>
-            </a:gs>
-          </a:gsLst>
-          <a:path path="circle">
-            <a:fillToRect l="50000" t="50000" r="50000" b="50000"/>
-          </a:path>
-        </a:gradFill>
-      </a:bgFillStyleLst>
-    </a:fmtScheme>
-  </a:themeElements>
-  <a:objectDefaults/>
-  <a:extraClrSchemeLst/>
-</a:theme>
-</file>
-
-<file path=customXml/item1.xml><?xml version="1.0" encoding="utf-8"?>
-<b:Sources xmlns:b="http://schemas.openxmlformats.org/officeDocument/2006/bibliography" xmlns="http://schemas.openxmlformats.org/officeDocument/2006/bibliography" SelectedStyle="\APA.XSL" StyleName="APA"/>
-</file>
-
-<file path=customXml/itemProps1.xml><?xml version="1.0" encoding="utf-8"?>
-<ds:datastoreItem xmlns:ds="http://schemas.openxmlformats.org/officeDocument/2006/customXml" ds:itemID="{00585968-5D38-4ECC-9074-EE21107C0F46}">
-  <ds:schemaRefs>
-    <ds:schemaRef ds:uri="http://schemas.openxmlformats.org/officeDocument/2006/bibliography"/>
-  </ds:schemaRefs>
-</ds:datastoreItem>
 </file>
</xml_diff>